<commit_message>
Updated PDF so it does not show the comments, but the Word document itself does.
</commit_message>
<xml_diff>
--- a/Vulnerabilities/ActivitiesAccess/Descriptions.docx
+++ b/Vulnerabilities/ActivitiesAccess/Descriptions.docx
@@ -8426,7 +8426,7 @@
       <w:rPr>
         <w:noProof/>
       </w:rPr>
-      <w:t>11</w:t>
+      <w:t>1</w:t>
     </w:r>
     <w:r>
       <w:fldChar w:fldCharType="end"/>
@@ -12416,6 +12416,13 @@
       <w:szCs w:val="20"/>
     </w:rPr>
   </w:style>
+  <w:style w:type="paragraph" w:styleId="Revision">
+    <w:name w:val="Revision"/>
+    <w:hidden/>
+    <w:uiPriority w:val="99"/>
+    <w:semiHidden/>
+    <w:rsid w:val="008F71A5"/>
+  </w:style>
 </w:styles>
 </file>
 
@@ -12744,7 +12751,7 @@
 </file>
 
 <file path=customXml/itemProps1.xml><?xml version="1.0" encoding="utf-8"?>
-<ds:datastoreItem xmlns:ds="http://schemas.openxmlformats.org/officeDocument/2006/customXml" ds:itemID="{E8143B34-597F-A849-8D39-5FE50B30380E}">
+<ds:datastoreItem xmlns:ds="http://schemas.openxmlformats.org/officeDocument/2006/customXml" ds:itemID="{2258F78F-C86A-7646-B584-466B0C67AFFB}">
   <ds:schemaRefs>
     <ds:schemaRef ds:uri="http://schemas.openxmlformats.org/officeDocument/2006/bibliography"/>
   </ds:schemaRefs>

</xml_diff>

<commit_message>
fix xml file name in activity instructions
</commit_message>
<xml_diff>
--- a/Vulnerabilities/ActivitiesAccess/Descriptions.docx
+++ b/Vulnerabilities/ActivitiesAccess/Descriptions.docx
@@ -34,11 +34,7 @@
         <w:spacing w:line="360" w:lineRule="auto"/>
       </w:pPr>
       <w:r>
-        <w:t xml:space="preserve">Android activity navigation is quite like how Internet navigation works. In web-based applications, many pages are public. For example, we could access many pages by adding its name </w:t>
-      </w:r>
-      <w:bookmarkStart w:id="0" w:name="_GoBack"/>
-      <w:r>
-        <w:t xml:space="preserve">after the domain name, like so: </w:t>
+        <w:t xml:space="preserve">Android activity navigation is quite like how Internet navigation works. In web-based applications, many pages are public. For example, we could access many pages by adding its name after the domain name, like so: </w:t>
       </w:r>
       <w:hyperlink r:id="rId8" w:history="1">
         <w:r>
@@ -49,11 +45,7 @@
         </w:r>
       </w:hyperlink>
       <w:r>
-        <w:t xml:space="preserve">.  In Android, we could do the same thing -- </w:t>
-      </w:r>
-      <w:bookmarkEnd w:id="0"/>
-      <w:r>
-        <w:t xml:space="preserve">we could navigate to any activity using “am” package commands. </w:t>
+        <w:t xml:space="preserve">.  In Android, we could do the same thing -- we could navigate to any activity using “am” package commands. </w:t>
       </w:r>
     </w:p>
     <w:p>
@@ -845,23 +837,7 @@
         <w:t>“ActivityMain.java”, found under “app/java</w:t>
       </w:r>
       <w:r>
-        <w:t>/</w:t>
-      </w:r>
-      <w:proofErr w:type="spellStart"/>
-      <w:r>
-        <w:t>package_name_here</w:t>
-      </w:r>
-      <w:proofErr w:type="spellEnd"/>
-      <w:r>
-        <w:t>/</w:t>
-      </w:r>
-      <w:proofErr w:type="spellStart"/>
-      <w:r>
-        <w:t>MainActivity</w:t>
-      </w:r>
-      <w:proofErr w:type="spellEnd"/>
-      <w:r>
-        <w:t>”</w:t>
+        <w:t>/package_name_here/MainActivity”</w:t>
       </w:r>
       <w:r>
         <w:t xml:space="preserve"> as shown in the image below</w:t>
@@ -1013,13 +989,8 @@
             <w:pPr>
               <w:pStyle w:val="ListParagraph"/>
             </w:pPr>
-            <w:proofErr w:type="gramStart"/>
-            <w:r>
-              <w:t>&lt;?xml</w:t>
-            </w:r>
-            <w:proofErr w:type="gramEnd"/>
-            <w:r>
-              <w:t xml:space="preserve"> version="1.0" encoding="utf-8"?&gt;</w:t>
+            <w:r>
+              <w:t>&lt;?xml version="1.0" encoding="utf-8"?&gt;</w:t>
             </w:r>
           </w:p>
           <w:p>
@@ -1027,36 +998,7 @@
               <w:pStyle w:val="ListParagraph"/>
             </w:pPr>
             <w:r>
-              <w:t>&lt;</w:t>
-            </w:r>
-            <w:proofErr w:type="spellStart"/>
-            <w:proofErr w:type="gramStart"/>
-            <w:r>
-              <w:t>android.support</w:t>
-            </w:r>
-            <w:proofErr w:type="gramEnd"/>
-            <w:r>
-              <w:t>.constraint.ConstraintLayout</w:t>
-            </w:r>
-            <w:proofErr w:type="spellEnd"/>
-            <w:r>
-              <w:t xml:space="preserve"> </w:t>
-            </w:r>
-            <w:proofErr w:type="spellStart"/>
-            <w:r>
-              <w:t>xmlns:android</w:t>
-            </w:r>
-            <w:proofErr w:type="spellEnd"/>
-            <w:r>
-              <w:t>="http://schemas.android.com/</w:t>
-            </w:r>
-            <w:proofErr w:type="spellStart"/>
-            <w:r>
-              <w:t>apk</w:t>
-            </w:r>
-            <w:proofErr w:type="spellEnd"/>
-            <w:r>
-              <w:t>/res/android"</w:t>
+              <w:t>&lt;android.support.constraint.ConstraintLayout xmlns:android="http://schemas.android.com/apk/res/android"</w:t>
             </w:r>
           </w:p>
           <w:p>
@@ -1064,23 +1006,7 @@
               <w:pStyle w:val="ListParagraph"/>
             </w:pPr>
             <w:r>
-              <w:t xml:space="preserve">    </w:t>
-            </w:r>
-            <w:proofErr w:type="spellStart"/>
-            <w:r>
-              <w:t>xmlns:app</w:t>
-            </w:r>
-            <w:proofErr w:type="spellEnd"/>
-            <w:r>
-              <w:t>="http://schemas.android.com/</w:t>
-            </w:r>
-            <w:proofErr w:type="spellStart"/>
-            <w:r>
-              <w:t>apk</w:t>
-            </w:r>
-            <w:proofErr w:type="spellEnd"/>
-            <w:r>
-              <w:t>/res-auto"</w:t>
+              <w:t xml:space="preserve">    xmlns:app="http://schemas.android.com/apk/res-auto"</w:t>
             </w:r>
           </w:p>
           <w:p>
@@ -1088,15 +1014,7 @@
               <w:pStyle w:val="ListParagraph"/>
             </w:pPr>
             <w:r>
-              <w:t xml:space="preserve">    </w:t>
-            </w:r>
-            <w:proofErr w:type="spellStart"/>
-            <w:r>
-              <w:t>xmlns:tools</w:t>
-            </w:r>
-            <w:proofErr w:type="spellEnd"/>
-            <w:r>
-              <w:t>="http://schemas.android.com/tools"</w:t>
+              <w:t xml:space="preserve">    xmlns:tools="http://schemas.android.com/tools"</w:t>
             </w:r>
           </w:p>
           <w:p>
@@ -1104,28 +1022,7 @@
               <w:pStyle w:val="ListParagraph"/>
             </w:pPr>
             <w:r>
-              <w:t xml:space="preserve">    </w:t>
-            </w:r>
-            <w:proofErr w:type="spellStart"/>
-            <w:proofErr w:type="gramStart"/>
-            <w:r>
-              <w:t>android:layout</w:t>
-            </w:r>
-            <w:proofErr w:type="gramEnd"/>
-            <w:r>
-              <w:t>_width</w:t>
-            </w:r>
-            <w:proofErr w:type="spellEnd"/>
-            <w:r>
-              <w:t>="</w:t>
-            </w:r>
-            <w:proofErr w:type="spellStart"/>
-            <w:r>
-              <w:t>match_parent</w:t>
-            </w:r>
-            <w:proofErr w:type="spellEnd"/>
-            <w:r>
-              <w:t>"</w:t>
+              <w:t xml:space="preserve">    android:layout_width="match_parent"</w:t>
             </w:r>
           </w:p>
           <w:p>
@@ -1133,28 +1030,7 @@
               <w:pStyle w:val="ListParagraph"/>
             </w:pPr>
             <w:r>
-              <w:t xml:space="preserve">    </w:t>
-            </w:r>
-            <w:proofErr w:type="spellStart"/>
-            <w:proofErr w:type="gramStart"/>
-            <w:r>
-              <w:t>android:layout</w:t>
-            </w:r>
-            <w:proofErr w:type="gramEnd"/>
-            <w:r>
-              <w:t>_height</w:t>
-            </w:r>
-            <w:proofErr w:type="spellEnd"/>
-            <w:r>
-              <w:t>="</w:t>
-            </w:r>
-            <w:proofErr w:type="spellStart"/>
-            <w:r>
-              <w:t>match_parent</w:t>
-            </w:r>
-            <w:proofErr w:type="spellEnd"/>
-            <w:r>
-              <w:t>"</w:t>
+              <w:t xml:space="preserve">    android:layout_height="match_parent"</w:t>
             </w:r>
           </w:p>
           <w:p>
@@ -1162,20 +1038,7 @@
               <w:pStyle w:val="ListParagraph"/>
             </w:pPr>
             <w:r>
-              <w:t xml:space="preserve">    </w:t>
-            </w:r>
-            <w:proofErr w:type="spellStart"/>
-            <w:proofErr w:type="gramStart"/>
-            <w:r>
-              <w:t>android:layout</w:t>
-            </w:r>
-            <w:proofErr w:type="gramEnd"/>
-            <w:r>
-              <w:t>_marginTop</w:t>
-            </w:r>
-            <w:proofErr w:type="spellEnd"/>
-            <w:r>
-              <w:t>="30dp"</w:t>
+              <w:t xml:space="preserve">    android:layout_marginTop="30dp"</w:t>
             </w:r>
           </w:p>
           <w:p>
@@ -1183,20 +1046,7 @@
               <w:pStyle w:val="ListParagraph"/>
             </w:pPr>
             <w:r>
-              <w:t xml:space="preserve">    </w:t>
-            </w:r>
-            <w:proofErr w:type="spellStart"/>
-            <w:proofErr w:type="gramStart"/>
-            <w:r>
-              <w:t>android:layout</w:t>
-            </w:r>
-            <w:proofErr w:type="gramEnd"/>
-            <w:r>
-              <w:t>_marginLeft</w:t>
-            </w:r>
-            <w:proofErr w:type="spellEnd"/>
-            <w:r>
-              <w:t>="20dp"</w:t>
+              <w:t xml:space="preserve">    android:layout_marginLeft="20dp"</w:t>
             </w:r>
           </w:p>
           <w:p>
@@ -1204,20 +1054,7 @@
               <w:pStyle w:val="ListParagraph"/>
             </w:pPr>
             <w:r>
-              <w:t xml:space="preserve">    </w:t>
-            </w:r>
-            <w:proofErr w:type="spellStart"/>
-            <w:proofErr w:type="gramStart"/>
-            <w:r>
-              <w:t>android:layout</w:t>
-            </w:r>
-            <w:proofErr w:type="gramEnd"/>
-            <w:r>
-              <w:t>_marginRight</w:t>
-            </w:r>
-            <w:proofErr w:type="spellEnd"/>
-            <w:r>
-              <w:t>="20dp"</w:t>
+              <w:t xml:space="preserve">    android:layout_marginRight="20dp"</w:t>
             </w:r>
           </w:p>
           <w:p>
@@ -1226,25 +1063,7 @@
             </w:pPr>
             <w:r>
               <w:lastRenderedPageBreak/>
-              <w:t xml:space="preserve">    </w:t>
-            </w:r>
-            <w:proofErr w:type="spellStart"/>
-            <w:proofErr w:type="gramStart"/>
-            <w:r>
-              <w:t>tools:context</w:t>
-            </w:r>
-            <w:proofErr w:type="spellEnd"/>
-            <w:proofErr w:type="gramEnd"/>
-            <w:r>
-              <w:t>=".</w:t>
-            </w:r>
-            <w:proofErr w:type="spellStart"/>
-            <w:r>
-              <w:t>MainActivity</w:t>
-            </w:r>
-            <w:proofErr w:type="spellEnd"/>
-            <w:r>
-              <w:t>"&gt;</w:t>
+              <w:t xml:space="preserve">    tools:context=".MainActivity"&gt;</w:t>
             </w:r>
           </w:p>
           <w:p>
@@ -1257,33 +1076,15 @@
               <w:pStyle w:val="ListParagraph"/>
             </w:pPr>
             <w:r>
-              <w:t xml:space="preserve">    &lt;</w:t>
-            </w:r>
-            <w:proofErr w:type="spellStart"/>
-            <w:r>
-              <w:t>LinearLayout</w:t>
-            </w:r>
-            <w:proofErr w:type="spellEnd"/>
+              <w:t xml:space="preserve">    &lt;LinearLayout</w:t>
+            </w:r>
           </w:p>
           <w:p>
             <w:pPr>
               <w:pStyle w:val="ListParagraph"/>
             </w:pPr>
             <w:r>
-              <w:t xml:space="preserve">        </w:t>
-            </w:r>
-            <w:proofErr w:type="spellStart"/>
-            <w:proofErr w:type="gramStart"/>
-            <w:r>
-              <w:t>android:layout</w:t>
-            </w:r>
-            <w:proofErr w:type="gramEnd"/>
-            <w:r>
-              <w:t>_width</w:t>
-            </w:r>
-            <w:proofErr w:type="spellEnd"/>
-            <w:r>
-              <w:t>="328dp"</w:t>
+              <w:t xml:space="preserve">        android:layout_width="328dp"</w:t>
             </w:r>
           </w:p>
           <w:p>
@@ -1291,20 +1092,7 @@
               <w:pStyle w:val="ListParagraph"/>
             </w:pPr>
             <w:r>
-              <w:t xml:space="preserve">        </w:t>
-            </w:r>
-            <w:proofErr w:type="spellStart"/>
-            <w:proofErr w:type="gramStart"/>
-            <w:r>
-              <w:t>android:layout</w:t>
-            </w:r>
-            <w:proofErr w:type="gramEnd"/>
-            <w:r>
-              <w:t>_height</w:t>
-            </w:r>
-            <w:proofErr w:type="spellEnd"/>
-            <w:r>
-              <w:t>="495dp"</w:t>
+              <w:t xml:space="preserve">        android:layout_height="495dp"</w:t>
             </w:r>
           </w:p>
           <w:p>
@@ -1312,20 +1100,7 @@
               <w:pStyle w:val="ListParagraph"/>
             </w:pPr>
             <w:r>
-              <w:t xml:space="preserve">        </w:t>
-            </w:r>
-            <w:proofErr w:type="spellStart"/>
-            <w:proofErr w:type="gramStart"/>
-            <w:r>
-              <w:t>android:layout</w:t>
-            </w:r>
-            <w:proofErr w:type="gramEnd"/>
-            <w:r>
-              <w:t>_weight</w:t>
-            </w:r>
-            <w:proofErr w:type="spellEnd"/>
-            <w:r>
-              <w:t>="1"</w:t>
+              <w:t xml:space="preserve">        android:layout_weight="1"</w:t>
             </w:r>
           </w:p>
           <w:p>
@@ -1333,17 +1108,7 @@
               <w:pStyle w:val="ListParagraph"/>
             </w:pPr>
             <w:r>
-              <w:t xml:space="preserve">        </w:t>
-            </w:r>
-            <w:proofErr w:type="spellStart"/>
-            <w:proofErr w:type="gramStart"/>
-            <w:r>
-              <w:t>android:orientation</w:t>
-            </w:r>
-            <w:proofErr w:type="spellEnd"/>
-            <w:proofErr w:type="gramEnd"/>
-            <w:r>
-              <w:t>="vertical"</w:t>
+              <w:t xml:space="preserve">        android:orientation="vertical"</w:t>
             </w:r>
           </w:p>
           <w:p>
@@ -1351,20 +1116,7 @@
               <w:pStyle w:val="ListParagraph"/>
             </w:pPr>
             <w:r>
-              <w:t xml:space="preserve">        </w:t>
-            </w:r>
-            <w:proofErr w:type="spellStart"/>
-            <w:proofErr w:type="gramStart"/>
-            <w:r>
-              <w:t>tools:layout</w:t>
-            </w:r>
-            <w:proofErr w:type="gramEnd"/>
-            <w:r>
-              <w:t>_editor_absoluteX</w:t>
-            </w:r>
-            <w:proofErr w:type="spellEnd"/>
-            <w:r>
-              <w:t>="8dp"</w:t>
+              <w:t xml:space="preserve">        tools:layout_editor_absoluteX="8dp"</w:t>
             </w:r>
           </w:p>
           <w:p>
@@ -1372,20 +1124,7 @@
               <w:pStyle w:val="ListParagraph"/>
             </w:pPr>
             <w:r>
-              <w:t xml:space="preserve">        </w:t>
-            </w:r>
-            <w:proofErr w:type="spellStart"/>
-            <w:proofErr w:type="gramStart"/>
-            <w:r>
-              <w:t>tools:layout</w:t>
-            </w:r>
-            <w:proofErr w:type="gramEnd"/>
-            <w:r>
-              <w:t>_editor_absoluteY</w:t>
-            </w:r>
-            <w:proofErr w:type="spellEnd"/>
-            <w:r>
-              <w:t>="8dp"&gt;</w:t>
+              <w:t xml:space="preserve">        tools:layout_editor_absoluteY="8dp"&gt;</w:t>
             </w:r>
           </w:p>
           <w:p>
@@ -1398,36 +1137,15 @@
               <w:pStyle w:val="ListParagraph"/>
             </w:pPr>
             <w:r>
-              <w:t xml:space="preserve">        &lt;</w:t>
-            </w:r>
-            <w:proofErr w:type="spellStart"/>
-            <w:r>
-              <w:t>EditText</w:t>
-            </w:r>
-            <w:proofErr w:type="spellEnd"/>
+              <w:t xml:space="preserve">        &lt;EditText</w:t>
+            </w:r>
           </w:p>
           <w:p>
             <w:pPr>
               <w:pStyle w:val="ListParagraph"/>
             </w:pPr>
             <w:r>
-              <w:t xml:space="preserve">            </w:t>
-            </w:r>
-            <w:proofErr w:type="spellStart"/>
-            <w:r>
-              <w:t>android:id</w:t>
-            </w:r>
-            <w:proofErr w:type="spellEnd"/>
-            <w:r>
-              <w:t>="@+id/</w:t>
-            </w:r>
-            <w:proofErr w:type="spellStart"/>
-            <w:r>
-              <w:t>etUsername</w:t>
-            </w:r>
-            <w:proofErr w:type="spellEnd"/>
-            <w:r>
-              <w:t>"</w:t>
+              <w:t xml:space="preserve">            android:id="@+id/etUsername"</w:t>
             </w:r>
           </w:p>
           <w:p>
@@ -1435,28 +1153,7 @@
               <w:pStyle w:val="ListParagraph"/>
             </w:pPr>
             <w:r>
-              <w:t xml:space="preserve">            </w:t>
-            </w:r>
-            <w:proofErr w:type="spellStart"/>
-            <w:proofErr w:type="gramStart"/>
-            <w:r>
-              <w:t>android:layout</w:t>
-            </w:r>
-            <w:proofErr w:type="gramEnd"/>
-            <w:r>
-              <w:t>_width</w:t>
-            </w:r>
-            <w:proofErr w:type="spellEnd"/>
-            <w:r>
-              <w:t>="</w:t>
-            </w:r>
-            <w:proofErr w:type="spellStart"/>
-            <w:r>
-              <w:t>match_parent</w:t>
-            </w:r>
-            <w:proofErr w:type="spellEnd"/>
-            <w:r>
-              <w:t>"</w:t>
+              <w:t xml:space="preserve">            android:layout_width="match_parent"</w:t>
             </w:r>
           </w:p>
           <w:p>
@@ -1464,28 +1161,7 @@
               <w:pStyle w:val="ListParagraph"/>
             </w:pPr>
             <w:r>
-              <w:t xml:space="preserve">            </w:t>
-            </w:r>
-            <w:proofErr w:type="spellStart"/>
-            <w:proofErr w:type="gramStart"/>
-            <w:r>
-              <w:t>android:layout</w:t>
-            </w:r>
-            <w:proofErr w:type="gramEnd"/>
-            <w:r>
-              <w:t>_height</w:t>
-            </w:r>
-            <w:proofErr w:type="spellEnd"/>
-            <w:r>
-              <w:t>="</w:t>
-            </w:r>
-            <w:proofErr w:type="spellStart"/>
-            <w:r>
-              <w:t>wrap_content</w:t>
-            </w:r>
-            <w:proofErr w:type="spellEnd"/>
-            <w:r>
-              <w:t>"</w:t>
+              <w:t xml:space="preserve">            android:layout_height="wrap_content"</w:t>
             </w:r>
           </w:p>
           <w:p>
@@ -1493,17 +1169,7 @@
               <w:pStyle w:val="ListParagraph"/>
             </w:pPr>
             <w:r>
-              <w:t xml:space="preserve">            </w:t>
-            </w:r>
-            <w:proofErr w:type="spellStart"/>
-            <w:proofErr w:type="gramStart"/>
-            <w:r>
-              <w:t>android:ems</w:t>
-            </w:r>
-            <w:proofErr w:type="spellEnd"/>
-            <w:proofErr w:type="gramEnd"/>
-            <w:r>
-              <w:t>="10"</w:t>
+              <w:t xml:space="preserve">            android:ems="10"</w:t>
             </w:r>
           </w:p>
           <w:p>
@@ -1511,17 +1177,7 @@
               <w:pStyle w:val="ListParagraph"/>
             </w:pPr>
             <w:r>
-              <w:t xml:space="preserve">            </w:t>
-            </w:r>
-            <w:proofErr w:type="spellStart"/>
-            <w:proofErr w:type="gramStart"/>
-            <w:r>
-              <w:t>android:hint</w:t>
-            </w:r>
-            <w:proofErr w:type="spellEnd"/>
-            <w:proofErr w:type="gramEnd"/>
-            <w:r>
-              <w:t>="Username"</w:t>
+              <w:t xml:space="preserve">            android:hint="Username"</w:t>
             </w:r>
           </w:p>
           <w:p>
@@ -1529,25 +1185,7 @@
               <w:pStyle w:val="ListParagraph"/>
             </w:pPr>
             <w:r>
-              <w:t xml:space="preserve">            </w:t>
-            </w:r>
-            <w:proofErr w:type="spellStart"/>
-            <w:proofErr w:type="gramStart"/>
-            <w:r>
-              <w:t>android:inputType</w:t>
-            </w:r>
-            <w:proofErr w:type="spellEnd"/>
-            <w:proofErr w:type="gramEnd"/>
-            <w:r>
-              <w:t>="</w:t>
-            </w:r>
-            <w:proofErr w:type="spellStart"/>
-            <w:r>
-              <w:t>textPersonName</w:t>
-            </w:r>
-            <w:proofErr w:type="spellEnd"/>
-            <w:r>
-              <w:t>" /&gt;</w:t>
+              <w:t xml:space="preserve">            android:inputType="textPersonName" /&gt;</w:t>
             </w:r>
           </w:p>
           <w:p>
@@ -1560,36 +1198,15 @@
               <w:pStyle w:val="ListParagraph"/>
             </w:pPr>
             <w:r>
-              <w:t xml:space="preserve">        &lt;</w:t>
-            </w:r>
-            <w:proofErr w:type="spellStart"/>
-            <w:r>
-              <w:t>EditText</w:t>
-            </w:r>
-            <w:proofErr w:type="spellEnd"/>
+              <w:t xml:space="preserve">        &lt;EditText</w:t>
+            </w:r>
           </w:p>
           <w:p>
             <w:pPr>
               <w:pStyle w:val="ListParagraph"/>
             </w:pPr>
             <w:r>
-              <w:t xml:space="preserve">            </w:t>
-            </w:r>
-            <w:proofErr w:type="spellStart"/>
-            <w:r>
-              <w:t>android:id</w:t>
-            </w:r>
-            <w:proofErr w:type="spellEnd"/>
-            <w:r>
-              <w:t>="@+id/</w:t>
-            </w:r>
-            <w:proofErr w:type="spellStart"/>
-            <w:r>
-              <w:t>etPassword</w:t>
-            </w:r>
-            <w:proofErr w:type="spellEnd"/>
-            <w:r>
-              <w:t>"</w:t>
+              <w:t xml:space="preserve">            android:id="@+id/etPassword"</w:t>
             </w:r>
           </w:p>
           <w:p>
@@ -1597,28 +1214,7 @@
               <w:pStyle w:val="ListParagraph"/>
             </w:pPr>
             <w:r>
-              <w:t xml:space="preserve">            </w:t>
-            </w:r>
-            <w:proofErr w:type="spellStart"/>
-            <w:proofErr w:type="gramStart"/>
-            <w:r>
-              <w:t>android:layout</w:t>
-            </w:r>
-            <w:proofErr w:type="gramEnd"/>
-            <w:r>
-              <w:t>_width</w:t>
-            </w:r>
-            <w:proofErr w:type="spellEnd"/>
-            <w:r>
-              <w:t>="</w:t>
-            </w:r>
-            <w:proofErr w:type="spellStart"/>
-            <w:r>
-              <w:t>match_parent</w:t>
-            </w:r>
-            <w:proofErr w:type="spellEnd"/>
-            <w:r>
-              <w:t>"</w:t>
+              <w:t xml:space="preserve">            android:layout_width="match_parent"</w:t>
             </w:r>
           </w:p>
           <w:p>
@@ -1626,28 +1222,7 @@
               <w:pStyle w:val="ListParagraph"/>
             </w:pPr>
             <w:r>
-              <w:t xml:space="preserve">            </w:t>
-            </w:r>
-            <w:proofErr w:type="spellStart"/>
-            <w:proofErr w:type="gramStart"/>
-            <w:r>
-              <w:t>android:layout</w:t>
-            </w:r>
-            <w:proofErr w:type="gramEnd"/>
-            <w:r>
-              <w:t>_height</w:t>
-            </w:r>
-            <w:proofErr w:type="spellEnd"/>
-            <w:r>
-              <w:t>="</w:t>
-            </w:r>
-            <w:proofErr w:type="spellStart"/>
-            <w:r>
-              <w:t>wrap_content</w:t>
-            </w:r>
-            <w:proofErr w:type="spellEnd"/>
-            <w:r>
-              <w:t>"</w:t>
+              <w:t xml:space="preserve">            android:layout_height="wrap_content"</w:t>
             </w:r>
           </w:p>
           <w:p>
@@ -1655,20 +1230,7 @@
               <w:pStyle w:val="ListParagraph"/>
             </w:pPr>
             <w:r>
-              <w:t xml:space="preserve">            </w:t>
-            </w:r>
-            <w:proofErr w:type="spellStart"/>
-            <w:proofErr w:type="gramStart"/>
-            <w:r>
-              <w:t>android:layout</w:t>
-            </w:r>
-            <w:proofErr w:type="gramEnd"/>
-            <w:r>
-              <w:t>_marginTop</w:t>
-            </w:r>
-            <w:proofErr w:type="spellEnd"/>
-            <w:r>
-              <w:t>="20dp"</w:t>
+              <w:t xml:space="preserve">            android:layout_marginTop="20dp"</w:t>
             </w:r>
           </w:p>
           <w:p>
@@ -1676,17 +1238,7 @@
               <w:pStyle w:val="ListParagraph"/>
             </w:pPr>
             <w:r>
-              <w:t xml:space="preserve">            </w:t>
-            </w:r>
-            <w:proofErr w:type="spellStart"/>
-            <w:proofErr w:type="gramStart"/>
-            <w:r>
-              <w:t>android:ems</w:t>
-            </w:r>
-            <w:proofErr w:type="spellEnd"/>
-            <w:proofErr w:type="gramEnd"/>
-            <w:r>
-              <w:t>="10"</w:t>
+              <w:t xml:space="preserve">            android:ems="10"</w:t>
             </w:r>
           </w:p>
           <w:p>
@@ -1694,17 +1246,7 @@
               <w:pStyle w:val="ListParagraph"/>
             </w:pPr>
             <w:r>
-              <w:t xml:space="preserve">            </w:t>
-            </w:r>
-            <w:proofErr w:type="spellStart"/>
-            <w:proofErr w:type="gramStart"/>
-            <w:r>
-              <w:t>android:hint</w:t>
-            </w:r>
-            <w:proofErr w:type="spellEnd"/>
-            <w:proofErr w:type="gramEnd"/>
-            <w:r>
-              <w:t>="Password"</w:t>
+              <w:t xml:space="preserve">            android:hint="Password"</w:t>
             </w:r>
           </w:p>
           <w:p>
@@ -1712,25 +1254,7 @@
               <w:pStyle w:val="ListParagraph"/>
             </w:pPr>
             <w:r>
-              <w:t xml:space="preserve">            </w:t>
-            </w:r>
-            <w:proofErr w:type="spellStart"/>
-            <w:proofErr w:type="gramStart"/>
-            <w:r>
-              <w:t>android:inputType</w:t>
-            </w:r>
-            <w:proofErr w:type="spellEnd"/>
-            <w:proofErr w:type="gramEnd"/>
-            <w:r>
-              <w:t>="</w:t>
-            </w:r>
-            <w:proofErr w:type="spellStart"/>
-            <w:r>
-              <w:t>textPassword</w:t>
-            </w:r>
-            <w:proofErr w:type="spellEnd"/>
-            <w:r>
-              <w:t>" /&gt;</w:t>
+              <w:t xml:space="preserve">            android:inputType="textPassword" /&gt;</w:t>
             </w:r>
           </w:p>
           <w:p>
@@ -1751,23 +1275,7 @@
               <w:pStyle w:val="ListParagraph"/>
             </w:pPr>
             <w:r>
-              <w:t xml:space="preserve">            </w:t>
-            </w:r>
-            <w:proofErr w:type="spellStart"/>
-            <w:r>
-              <w:t>android:id</w:t>
-            </w:r>
-            <w:proofErr w:type="spellEnd"/>
-            <w:r>
-              <w:t>="@+id/</w:t>
-            </w:r>
-            <w:proofErr w:type="spellStart"/>
-            <w:r>
-              <w:t>btnLogin</w:t>
-            </w:r>
-            <w:proofErr w:type="spellEnd"/>
-            <w:r>
-              <w:t>"</w:t>
+              <w:t xml:space="preserve">            android:id="@+id/btnLogin"</w:t>
             </w:r>
           </w:p>
           <w:p>
@@ -1775,15 +1283,7 @@
               <w:pStyle w:val="ListParagraph"/>
             </w:pPr>
             <w:r>
-              <w:t xml:space="preserve">            style="@style/</w:t>
-            </w:r>
-            <w:proofErr w:type="spellStart"/>
-            <w:r>
-              <w:t>Widget.AppCompat.Button.Colored</w:t>
-            </w:r>
-            <w:proofErr w:type="spellEnd"/>
-            <w:r>
-              <w:t>"</w:t>
+              <w:t xml:space="preserve">            style="@style/Widget.AppCompat.Button.Colored"</w:t>
             </w:r>
           </w:p>
           <w:p>
@@ -1791,20 +1291,7 @@
               <w:pStyle w:val="ListParagraph"/>
             </w:pPr>
             <w:r>
-              <w:t xml:space="preserve">            </w:t>
-            </w:r>
-            <w:proofErr w:type="spellStart"/>
-            <w:proofErr w:type="gramStart"/>
-            <w:r>
-              <w:t>android:layout</w:t>
-            </w:r>
-            <w:proofErr w:type="gramEnd"/>
-            <w:r>
-              <w:t>_width</w:t>
-            </w:r>
-            <w:proofErr w:type="spellEnd"/>
-            <w:r>
-              <w:t>="133dp"</w:t>
+              <w:t xml:space="preserve">            android:layout_width="133dp"</w:t>
             </w:r>
           </w:p>
           <w:p>
@@ -1812,28 +1299,7 @@
               <w:pStyle w:val="ListParagraph"/>
             </w:pPr>
             <w:r>
-              <w:t xml:space="preserve">            </w:t>
-            </w:r>
-            <w:proofErr w:type="spellStart"/>
-            <w:proofErr w:type="gramStart"/>
-            <w:r>
-              <w:t>android:layout</w:t>
-            </w:r>
-            <w:proofErr w:type="gramEnd"/>
-            <w:r>
-              <w:t>_height</w:t>
-            </w:r>
-            <w:proofErr w:type="spellEnd"/>
-            <w:r>
-              <w:t>="</w:t>
-            </w:r>
-            <w:proofErr w:type="spellStart"/>
-            <w:r>
-              <w:t>wrap_content</w:t>
-            </w:r>
-            <w:proofErr w:type="spellEnd"/>
-            <w:r>
-              <w:t>"</w:t>
+              <w:t xml:space="preserve">            android:layout_height="wrap_content"</w:t>
             </w:r>
           </w:p>
           <w:p>
@@ -1841,20 +1307,7 @@
               <w:pStyle w:val="ListParagraph"/>
             </w:pPr>
             <w:r>
-              <w:t xml:space="preserve">            </w:t>
-            </w:r>
-            <w:proofErr w:type="spellStart"/>
-            <w:proofErr w:type="gramStart"/>
-            <w:r>
-              <w:t>android:layout</w:t>
-            </w:r>
-            <w:proofErr w:type="gramEnd"/>
-            <w:r>
-              <w:t>_marginTop</w:t>
-            </w:r>
-            <w:proofErr w:type="spellEnd"/>
-            <w:r>
-              <w:t>="20dp"</w:t>
+              <w:t xml:space="preserve">            android:layout_marginTop="20dp"</w:t>
             </w:r>
           </w:p>
           <w:p>
@@ -1862,15 +1315,7 @@
               <w:pStyle w:val="ListParagraph"/>
             </w:pPr>
             <w:r>
-              <w:t xml:space="preserve">            </w:t>
-            </w:r>
-            <w:proofErr w:type="spellStart"/>
-            <w:r>
-              <w:t>android:text</w:t>
-            </w:r>
-            <w:proofErr w:type="spellEnd"/>
-            <w:r>
-              <w:t>="Login" /&gt;</w:t>
+              <w:t xml:space="preserve">            android:text="Login" /&gt;</w:t>
             </w:r>
           </w:p>
           <w:p>
@@ -1878,15 +1323,7 @@
               <w:pStyle w:val="ListParagraph"/>
             </w:pPr>
             <w:r>
-              <w:t xml:space="preserve">    &lt;/</w:t>
-            </w:r>
-            <w:proofErr w:type="spellStart"/>
-            <w:r>
-              <w:t>LinearLayout</w:t>
-            </w:r>
-            <w:proofErr w:type="spellEnd"/>
-            <w:r>
-              <w:t>&gt;</w:t>
+              <w:t xml:space="preserve">    &lt;/LinearLayout&gt;</w:t>
             </w:r>
           </w:p>
           <w:p>
@@ -1900,15 +1337,7 @@
               <w:ind w:left="0"/>
             </w:pPr>
             <w:r>
-              <w:t>&lt;/</w:t>
-            </w:r>
-            <w:proofErr w:type="spellStart"/>
-            <w:r>
-              <w:t>android.support.constraint.ConstraintLayout</w:t>
-            </w:r>
-            <w:proofErr w:type="spellEnd"/>
-            <w:r>
-              <w:t>&gt;</w:t>
+              <w:t>&lt;/android.support.constraint.ConstraintLayout&gt;</w:t>
             </w:r>
           </w:p>
         </w:tc>
@@ -2133,7 +1562,18 @@
         <w:t xml:space="preserve">Construct the layout </w:t>
       </w:r>
       <w:r>
-        <w:t>for the second activity by pasting the following to activity_main.xml</w:t>
+        <w:t>for the second activity by pasting the following to activity_main</w:t>
+      </w:r>
+      <w:r>
+        <w:t>2</w:t>
+      </w:r>
+      <w:r>
+        <w:t>.</w:t>
+      </w:r>
+      <w:bookmarkStart w:id="0" w:name="_GoBack"/>
+      <w:bookmarkEnd w:id="0"/>
+      <w:r>
+        <w:t>xml</w:t>
       </w:r>
     </w:p>
     <w:p>
@@ -2157,626 +1597,172 @@
             <w:tcW w:w="10296" w:type="dxa"/>
           </w:tcPr>
           <w:p>
-            <w:proofErr w:type="gramStart"/>
-            <w:r>
-              <w:t>&lt;?xml</w:t>
-            </w:r>
-            <w:proofErr w:type="gramEnd"/>
-            <w:r>
-              <w:t xml:space="preserve"> version="1.0" encoding="utf-8"?&gt;</w:t>
+            <w:r>
+              <w:t>&lt;?xml version="1.0" encoding="utf-8"?&gt;</w:t>
             </w:r>
           </w:p>
           <w:p>
             <w:r>
-              <w:t>&lt;</w:t>
-            </w:r>
-            <w:proofErr w:type="spellStart"/>
-            <w:proofErr w:type="gramStart"/>
-            <w:r>
-              <w:t>android.support</w:t>
-            </w:r>
-            <w:proofErr w:type="gramEnd"/>
-            <w:r>
-              <w:t>.constraint.ConstraintLayout</w:t>
-            </w:r>
-            <w:proofErr w:type="spellEnd"/>
-            <w:r>
-              <w:t xml:space="preserve"> </w:t>
-            </w:r>
-            <w:proofErr w:type="spellStart"/>
-            <w:r>
-              <w:t>xmlns:android</w:t>
-            </w:r>
-            <w:proofErr w:type="spellEnd"/>
-            <w:r>
-              <w:t>="http://schemas.android.com/</w:t>
-            </w:r>
-            <w:proofErr w:type="spellStart"/>
-            <w:r>
-              <w:t>apk</w:t>
-            </w:r>
-            <w:proofErr w:type="spellEnd"/>
-            <w:r>
-              <w:t>/res/android"</w:t>
+              <w:t>&lt;android.support.constraint.ConstraintLayout xmlns:android="http://schemas.android.com/apk/res/android"</w:t>
             </w:r>
           </w:p>
           <w:p>
             <w:r>
-              <w:t xml:space="preserve">    </w:t>
-            </w:r>
-            <w:proofErr w:type="spellStart"/>
-            <w:r>
-              <w:t>xmlns:app</w:t>
-            </w:r>
-            <w:proofErr w:type="spellEnd"/>
-            <w:r>
-              <w:t>="http://schemas.android.com/</w:t>
-            </w:r>
-            <w:proofErr w:type="spellStart"/>
-            <w:r>
-              <w:t>apk</w:t>
-            </w:r>
-            <w:proofErr w:type="spellEnd"/>
-            <w:r>
-              <w:t>/res-auto"</w:t>
+              <w:t xml:space="preserve">    xmlns:app="http://schemas.android.com/apk/res-auto"</w:t>
             </w:r>
           </w:p>
           <w:p>
             <w:r>
-              <w:t xml:space="preserve">    </w:t>
-            </w:r>
-            <w:proofErr w:type="spellStart"/>
-            <w:r>
-              <w:t>xmlns:tools</w:t>
-            </w:r>
-            <w:proofErr w:type="spellEnd"/>
-            <w:r>
-              <w:t>="http://schemas.android.com/tools"</w:t>
+              <w:t xml:space="preserve">    xmlns:tools="http://schemas.android.com/tools"</w:t>
             </w:r>
           </w:p>
           <w:p>
             <w:r>
-              <w:t xml:space="preserve">    </w:t>
-            </w:r>
-            <w:proofErr w:type="spellStart"/>
-            <w:proofErr w:type="gramStart"/>
-            <w:r>
-              <w:t>android:layout</w:t>
-            </w:r>
-            <w:proofErr w:type="gramEnd"/>
-            <w:r>
-              <w:t>_width</w:t>
-            </w:r>
-            <w:proofErr w:type="spellEnd"/>
-            <w:r>
-              <w:t>="</w:t>
-            </w:r>
-            <w:proofErr w:type="spellStart"/>
-            <w:r>
-              <w:t>match_parent</w:t>
-            </w:r>
-            <w:proofErr w:type="spellEnd"/>
-            <w:r>
-              <w:t>"</w:t>
+              <w:t xml:space="preserve">    android:layout_width="match_parent"</w:t>
             </w:r>
           </w:p>
           <w:p>
             <w:r>
-              <w:t xml:space="preserve">    </w:t>
-            </w:r>
-            <w:proofErr w:type="spellStart"/>
-            <w:proofErr w:type="gramStart"/>
-            <w:r>
-              <w:t>android:layout</w:t>
-            </w:r>
-            <w:proofErr w:type="gramEnd"/>
-            <w:r>
-              <w:t>_height</w:t>
-            </w:r>
-            <w:proofErr w:type="spellEnd"/>
-            <w:r>
-              <w:t>="</w:t>
-            </w:r>
-            <w:proofErr w:type="spellStart"/>
-            <w:r>
-              <w:t>match_parent</w:t>
-            </w:r>
-            <w:proofErr w:type="spellEnd"/>
-            <w:r>
-              <w:t>"</w:t>
+              <w:t xml:space="preserve">    android:layout_height="match_parent"</w:t>
             </w:r>
           </w:p>
           <w:p>
             <w:r>
-              <w:t xml:space="preserve">    </w:t>
-            </w:r>
-            <w:proofErr w:type="spellStart"/>
-            <w:proofErr w:type="gramStart"/>
-            <w:r>
-              <w:t>android:layout</w:t>
-            </w:r>
-            <w:proofErr w:type="gramEnd"/>
-            <w:r>
-              <w:t>_marginTop</w:t>
-            </w:r>
-            <w:proofErr w:type="spellEnd"/>
-            <w:r>
-              <w:t>="30dp"</w:t>
+              <w:t xml:space="preserve">    android:layout_marginTop="30dp"</w:t>
             </w:r>
           </w:p>
           <w:p>
             <w:r>
-              <w:t xml:space="preserve">    </w:t>
-            </w:r>
-            <w:proofErr w:type="spellStart"/>
-            <w:proofErr w:type="gramStart"/>
-            <w:r>
-              <w:t>android:layout</w:t>
-            </w:r>
-            <w:proofErr w:type="gramEnd"/>
-            <w:r>
-              <w:t>_marginLeft</w:t>
-            </w:r>
-            <w:proofErr w:type="spellEnd"/>
-            <w:r>
-              <w:t>="20dp"</w:t>
+              <w:t xml:space="preserve">    android:layout_marginLeft="20dp"</w:t>
             </w:r>
           </w:p>
           <w:p>
             <w:r>
-              <w:t xml:space="preserve">    </w:t>
-            </w:r>
-            <w:proofErr w:type="spellStart"/>
-            <w:proofErr w:type="gramStart"/>
-            <w:r>
-              <w:t>android:layout</w:t>
-            </w:r>
-            <w:proofErr w:type="gramEnd"/>
-            <w:r>
-              <w:t>_marginRight</w:t>
-            </w:r>
-            <w:proofErr w:type="spellEnd"/>
-            <w:r>
-              <w:t>="20dp"</w:t>
+              <w:t xml:space="preserve">    android:layout_marginRight="20dp"</w:t>
             </w:r>
           </w:p>
           <w:p>
             <w:r>
-              <w:t xml:space="preserve">    </w:t>
-            </w:r>
-            <w:proofErr w:type="spellStart"/>
-            <w:proofErr w:type="gramStart"/>
-            <w:r>
-              <w:t>tools:context</w:t>
-            </w:r>
-            <w:proofErr w:type="spellEnd"/>
-            <w:proofErr w:type="gramEnd"/>
-            <w:r>
-              <w:t>=".Main2Activity"&gt;</w:t>
+              <w:t xml:space="preserve">    tools:context=".Main2Activity"&gt;</w:t>
             </w:r>
           </w:p>
           <w:p/>
           <w:p>
             <w:r>
-              <w:t xml:space="preserve">    &lt;</w:t>
-            </w:r>
-            <w:proofErr w:type="spellStart"/>
-            <w:r>
-              <w:t>LinearLayout</w:t>
-            </w:r>
-            <w:proofErr w:type="spellEnd"/>
+              <w:t xml:space="preserve">    &lt;LinearLayout</w:t>
+            </w:r>
           </w:p>
           <w:p>
             <w:r>
-              <w:t xml:space="preserve">        </w:t>
-            </w:r>
-            <w:proofErr w:type="spellStart"/>
-            <w:proofErr w:type="gramStart"/>
-            <w:r>
-              <w:t>android:layout</w:t>
-            </w:r>
-            <w:proofErr w:type="gramEnd"/>
-            <w:r>
-              <w:t>_width</w:t>
-            </w:r>
-            <w:proofErr w:type="spellEnd"/>
-            <w:r>
-              <w:t>="328dp"</w:t>
+              <w:t xml:space="preserve">        android:layout_width="328dp"</w:t>
             </w:r>
           </w:p>
           <w:p>
             <w:r>
-              <w:t xml:space="preserve">        </w:t>
-            </w:r>
-            <w:proofErr w:type="spellStart"/>
-            <w:proofErr w:type="gramStart"/>
-            <w:r>
-              <w:t>android:layout</w:t>
-            </w:r>
-            <w:proofErr w:type="gramEnd"/>
-            <w:r>
-              <w:t>_height</w:t>
-            </w:r>
-            <w:proofErr w:type="spellEnd"/>
-            <w:r>
-              <w:t>="495dp"</w:t>
+              <w:t xml:space="preserve">        android:layout_height="495dp"</w:t>
             </w:r>
           </w:p>
           <w:p>
             <w:r>
-              <w:t xml:space="preserve">        </w:t>
-            </w:r>
-            <w:proofErr w:type="spellStart"/>
-            <w:proofErr w:type="gramStart"/>
-            <w:r>
-              <w:t>android:layout</w:t>
-            </w:r>
-            <w:proofErr w:type="gramEnd"/>
-            <w:r>
-              <w:t>_weight</w:t>
-            </w:r>
-            <w:proofErr w:type="spellEnd"/>
-            <w:r>
-              <w:t>="1"</w:t>
+              <w:t xml:space="preserve">        android:layout_weight="1"</w:t>
             </w:r>
           </w:p>
           <w:p>
             <w:r>
-              <w:t xml:space="preserve">        </w:t>
-            </w:r>
-            <w:proofErr w:type="spellStart"/>
-            <w:proofErr w:type="gramStart"/>
-            <w:r>
-              <w:t>android:orientation</w:t>
-            </w:r>
-            <w:proofErr w:type="spellEnd"/>
-            <w:proofErr w:type="gramEnd"/>
-            <w:r>
-              <w:t>="vertical"</w:t>
+              <w:t xml:space="preserve">        android:orientation="vertical"</w:t>
             </w:r>
           </w:p>
           <w:p>
             <w:r>
               <w:lastRenderedPageBreak/>
-              <w:t xml:space="preserve">        </w:t>
-            </w:r>
-            <w:proofErr w:type="spellStart"/>
-            <w:proofErr w:type="gramStart"/>
-            <w:r>
-              <w:t>tools:layout</w:t>
-            </w:r>
-            <w:proofErr w:type="gramEnd"/>
-            <w:r>
-              <w:t>_editor_absoluteX</w:t>
-            </w:r>
-            <w:proofErr w:type="spellEnd"/>
-            <w:r>
-              <w:t>="8dp"</w:t>
+              <w:t xml:space="preserve">        tools:layout_editor_absoluteX="8dp"</w:t>
             </w:r>
           </w:p>
           <w:p>
             <w:r>
-              <w:t xml:space="preserve">        </w:t>
-            </w:r>
-            <w:proofErr w:type="spellStart"/>
-            <w:proofErr w:type="gramStart"/>
-            <w:r>
-              <w:t>tools:layout</w:t>
-            </w:r>
-            <w:proofErr w:type="gramEnd"/>
-            <w:r>
-              <w:t>_editor_absoluteY</w:t>
-            </w:r>
-            <w:proofErr w:type="spellEnd"/>
-            <w:r>
-              <w:t>="8dp"</w:t>
+              <w:t xml:space="preserve">        tools:layout_editor_absoluteY="8dp"</w:t>
             </w:r>
           </w:p>
           <w:p>
             <w:r>
-              <w:t xml:space="preserve">        </w:t>
-            </w:r>
-            <w:proofErr w:type="spellStart"/>
-            <w:proofErr w:type="gramStart"/>
-            <w:r>
-              <w:t>android:weightSum</w:t>
-            </w:r>
-            <w:proofErr w:type="spellEnd"/>
-            <w:proofErr w:type="gramEnd"/>
-            <w:r>
-              <w:t>="1"&gt;</w:t>
+              <w:t xml:space="preserve">        android:weightSum="1"&gt;</w:t>
             </w:r>
           </w:p>
           <w:p/>
           <w:p>
             <w:r>
-              <w:t xml:space="preserve">        &lt;</w:t>
-            </w:r>
-            <w:proofErr w:type="spellStart"/>
-            <w:r>
-              <w:t>EditText</w:t>
-            </w:r>
-            <w:proofErr w:type="spellEnd"/>
+              <w:t xml:space="preserve">        &lt;EditText</w:t>
+            </w:r>
           </w:p>
           <w:p>
             <w:r>
-              <w:t xml:space="preserve">            </w:t>
-            </w:r>
-            <w:proofErr w:type="spellStart"/>
-            <w:r>
-              <w:t>android:id</w:t>
-            </w:r>
-            <w:proofErr w:type="spellEnd"/>
-            <w:r>
-              <w:t>="@+id/</w:t>
-            </w:r>
-            <w:proofErr w:type="spellStart"/>
-            <w:r>
-              <w:t>etUsername</w:t>
-            </w:r>
-            <w:proofErr w:type="spellEnd"/>
-            <w:r>
-              <w:t>"</w:t>
+              <w:t xml:space="preserve">            android:id="@+id/etUsername"</w:t>
             </w:r>
           </w:p>
           <w:p>
             <w:r>
-              <w:t xml:space="preserve">            </w:t>
-            </w:r>
-            <w:proofErr w:type="spellStart"/>
-            <w:proofErr w:type="gramStart"/>
-            <w:r>
-              <w:t>android:layout</w:t>
-            </w:r>
-            <w:proofErr w:type="gramEnd"/>
-            <w:r>
-              <w:t>_width</w:t>
-            </w:r>
-            <w:proofErr w:type="spellEnd"/>
-            <w:r>
-              <w:t>="</w:t>
-            </w:r>
-            <w:proofErr w:type="spellStart"/>
-            <w:r>
-              <w:t>match_parent</w:t>
-            </w:r>
-            <w:proofErr w:type="spellEnd"/>
-            <w:r>
-              <w:t>"</w:t>
+              <w:t xml:space="preserve">            android:layout_width="match_parent"</w:t>
             </w:r>
           </w:p>
           <w:p>
             <w:r>
-              <w:t xml:space="preserve">            </w:t>
-            </w:r>
-            <w:proofErr w:type="spellStart"/>
-            <w:proofErr w:type="gramStart"/>
-            <w:r>
-              <w:t>android:layout</w:t>
-            </w:r>
-            <w:proofErr w:type="gramEnd"/>
-            <w:r>
-              <w:t>_height</w:t>
-            </w:r>
-            <w:proofErr w:type="spellEnd"/>
-            <w:r>
-              <w:t>="</w:t>
-            </w:r>
-            <w:proofErr w:type="spellStart"/>
-            <w:r>
-              <w:t>wrap_content</w:t>
-            </w:r>
-            <w:proofErr w:type="spellEnd"/>
-            <w:r>
-              <w:t>"</w:t>
+              <w:t xml:space="preserve">            android:layout_height="wrap_content"</w:t>
             </w:r>
           </w:p>
           <w:p>
             <w:r>
-              <w:t xml:space="preserve">            </w:t>
-            </w:r>
-            <w:proofErr w:type="spellStart"/>
-            <w:proofErr w:type="gramStart"/>
-            <w:r>
-              <w:t>android:ems</w:t>
-            </w:r>
-            <w:proofErr w:type="spellEnd"/>
-            <w:proofErr w:type="gramEnd"/>
-            <w:r>
-              <w:t>="10"</w:t>
+              <w:t xml:space="preserve">            android:ems="10"</w:t>
             </w:r>
           </w:p>
           <w:p>
             <w:r>
-              <w:t xml:space="preserve">            </w:t>
-            </w:r>
-            <w:proofErr w:type="spellStart"/>
-            <w:proofErr w:type="gramStart"/>
-            <w:r>
-              <w:t>android:hint</w:t>
-            </w:r>
-            <w:proofErr w:type="spellEnd"/>
-            <w:proofErr w:type="gramEnd"/>
-            <w:r>
-              <w:t>="New Password"</w:t>
+              <w:t xml:space="preserve">            android:hint="New Password"</w:t>
             </w:r>
           </w:p>
           <w:p>
             <w:r>
-              <w:t xml:space="preserve">            </w:t>
-            </w:r>
-            <w:proofErr w:type="spellStart"/>
-            <w:proofErr w:type="gramStart"/>
-            <w:r>
-              <w:t>android:inputType</w:t>
-            </w:r>
-            <w:proofErr w:type="spellEnd"/>
-            <w:proofErr w:type="gramEnd"/>
-            <w:r>
-              <w:t>="</w:t>
-            </w:r>
-            <w:proofErr w:type="spellStart"/>
-            <w:r>
-              <w:t>textPassword</w:t>
-            </w:r>
-            <w:proofErr w:type="spellEnd"/>
-            <w:r>
-              <w:t>" /&gt;</w:t>
+              <w:t xml:space="preserve">            android:inputType="textPassword" /&gt;</w:t>
             </w:r>
           </w:p>
           <w:p/>
           <w:p>
             <w:r>
-              <w:t xml:space="preserve">        &lt;</w:t>
-            </w:r>
-            <w:proofErr w:type="spellStart"/>
-            <w:r>
-              <w:t>EditText</w:t>
-            </w:r>
-            <w:proofErr w:type="spellEnd"/>
+              <w:t xml:space="preserve">        &lt;EditText</w:t>
+            </w:r>
           </w:p>
           <w:p>
             <w:r>
-              <w:t xml:space="preserve">            </w:t>
-            </w:r>
-            <w:proofErr w:type="spellStart"/>
-            <w:r>
-              <w:t>android:id</w:t>
-            </w:r>
-            <w:proofErr w:type="spellEnd"/>
-            <w:r>
-              <w:t>="@+id/</w:t>
-            </w:r>
-            <w:proofErr w:type="spellStart"/>
-            <w:r>
-              <w:t>etPassword</w:t>
-            </w:r>
-            <w:proofErr w:type="spellEnd"/>
-            <w:r>
-              <w:t>"</w:t>
+              <w:t xml:space="preserve">            android:id="@+id/etPassword"</w:t>
             </w:r>
           </w:p>
           <w:p>
             <w:r>
-              <w:t xml:space="preserve">            </w:t>
-            </w:r>
-            <w:proofErr w:type="spellStart"/>
-            <w:proofErr w:type="gramStart"/>
-            <w:r>
-              <w:t>android:layout</w:t>
-            </w:r>
-            <w:proofErr w:type="gramEnd"/>
-            <w:r>
-              <w:t>_width</w:t>
-            </w:r>
-            <w:proofErr w:type="spellEnd"/>
-            <w:r>
-              <w:t>="</w:t>
-            </w:r>
-            <w:proofErr w:type="spellStart"/>
-            <w:r>
-              <w:t>match_parent</w:t>
-            </w:r>
-            <w:proofErr w:type="spellEnd"/>
-            <w:r>
-              <w:t>"</w:t>
+              <w:t xml:space="preserve">            android:layout_width="match_parent"</w:t>
             </w:r>
           </w:p>
           <w:p>
             <w:r>
-              <w:t xml:space="preserve">            </w:t>
-            </w:r>
-            <w:proofErr w:type="spellStart"/>
-            <w:proofErr w:type="gramStart"/>
-            <w:r>
-              <w:t>android:layout</w:t>
-            </w:r>
-            <w:proofErr w:type="gramEnd"/>
-            <w:r>
-              <w:t>_height</w:t>
-            </w:r>
-            <w:proofErr w:type="spellEnd"/>
-            <w:r>
-              <w:t>="</w:t>
-            </w:r>
-            <w:proofErr w:type="spellStart"/>
-            <w:r>
-              <w:t>wrap_content</w:t>
-            </w:r>
-            <w:proofErr w:type="spellEnd"/>
-            <w:r>
-              <w:t>"</w:t>
+              <w:t xml:space="preserve">            android:layout_height="wrap_content"</w:t>
             </w:r>
           </w:p>
           <w:p>
             <w:r>
-              <w:t xml:space="preserve">            </w:t>
-            </w:r>
-            <w:proofErr w:type="spellStart"/>
-            <w:proofErr w:type="gramStart"/>
-            <w:r>
-              <w:t>android:layout</w:t>
-            </w:r>
-            <w:proofErr w:type="gramEnd"/>
-            <w:r>
-              <w:t>_marginTop</w:t>
-            </w:r>
-            <w:proofErr w:type="spellEnd"/>
-            <w:r>
-              <w:t>="20dp"</w:t>
+              <w:t xml:space="preserve">            android:layout_marginTop="20dp"</w:t>
             </w:r>
           </w:p>
           <w:p>
             <w:r>
-              <w:t xml:space="preserve">            </w:t>
-            </w:r>
-            <w:proofErr w:type="spellStart"/>
-            <w:proofErr w:type="gramStart"/>
-            <w:r>
-              <w:t>android:ems</w:t>
-            </w:r>
-            <w:proofErr w:type="spellEnd"/>
-            <w:proofErr w:type="gramEnd"/>
-            <w:r>
-              <w:t>="10"</w:t>
+              <w:t xml:space="preserve">            android:ems="10"</w:t>
             </w:r>
           </w:p>
           <w:p>
             <w:r>
-              <w:t xml:space="preserve">            </w:t>
-            </w:r>
-            <w:proofErr w:type="spellStart"/>
-            <w:proofErr w:type="gramStart"/>
-            <w:r>
-              <w:t>android:hint</w:t>
-            </w:r>
-            <w:proofErr w:type="spellEnd"/>
-            <w:proofErr w:type="gramEnd"/>
-            <w:r>
-              <w:t>="Repeat Password"</w:t>
+              <w:t xml:space="preserve">            android:hint="Repeat Password"</w:t>
             </w:r>
           </w:p>
           <w:p>
             <w:r>
-              <w:t xml:space="preserve">            </w:t>
-            </w:r>
-            <w:proofErr w:type="spellStart"/>
-            <w:proofErr w:type="gramStart"/>
-            <w:r>
-              <w:t>android:inputType</w:t>
-            </w:r>
-            <w:proofErr w:type="spellEnd"/>
-            <w:proofErr w:type="gramEnd"/>
-            <w:r>
-              <w:t>="</w:t>
-            </w:r>
-            <w:proofErr w:type="spellStart"/>
-            <w:r>
-              <w:t>textPassword</w:t>
-            </w:r>
-            <w:proofErr w:type="spellEnd"/>
-            <w:r>
-              <w:t>" /&gt;</w:t>
+              <w:t xml:space="preserve">            android:inputType="textPassword" /&gt;</w:t>
             </w:r>
           </w:p>
           <w:p/>
@@ -2787,161 +1773,48 @@
           </w:p>
           <w:p>
             <w:r>
-              <w:t xml:space="preserve">            </w:t>
-            </w:r>
-            <w:proofErr w:type="spellStart"/>
-            <w:r>
-              <w:t>android:id</w:t>
-            </w:r>
-            <w:proofErr w:type="spellEnd"/>
-            <w:r>
-              <w:t>="@+id/</w:t>
-            </w:r>
-            <w:proofErr w:type="spellStart"/>
-            <w:r>
-              <w:t>btnLogin</w:t>
-            </w:r>
-            <w:proofErr w:type="spellEnd"/>
-            <w:r>
-              <w:t>"</w:t>
+              <w:t xml:space="preserve">            android:id="@+id/btnLogin"</w:t>
             </w:r>
           </w:p>
           <w:p>
             <w:r>
-              <w:t xml:space="preserve">            style="@style/</w:t>
-            </w:r>
-            <w:proofErr w:type="spellStart"/>
-            <w:r>
-              <w:t>Widget.AppCompat.Button.Colored</w:t>
-            </w:r>
-            <w:proofErr w:type="spellEnd"/>
-            <w:r>
-              <w:t>"</w:t>
+              <w:t xml:space="preserve">            style="@style/Widget.AppCompat.Button.Colored"</w:t>
             </w:r>
           </w:p>
           <w:p>
             <w:r>
-              <w:t xml:space="preserve">            </w:t>
-            </w:r>
-            <w:proofErr w:type="spellStart"/>
-            <w:proofErr w:type="gramStart"/>
-            <w:r>
-              <w:t>android:layout</w:t>
-            </w:r>
-            <w:proofErr w:type="gramEnd"/>
-            <w:r>
-              <w:t>_width</w:t>
-            </w:r>
-            <w:proofErr w:type="spellEnd"/>
-            <w:r>
-              <w:t>="180dp"</w:t>
+              <w:t xml:space="preserve">            android:layout_width="180dp"</w:t>
             </w:r>
           </w:p>
           <w:p>
             <w:r>
-              <w:t xml:space="preserve">            </w:t>
-            </w:r>
-            <w:proofErr w:type="spellStart"/>
-            <w:proofErr w:type="gramStart"/>
-            <w:r>
-              <w:t>android:layout</w:t>
-            </w:r>
-            <w:proofErr w:type="gramEnd"/>
-            <w:r>
-              <w:t>_height</w:t>
-            </w:r>
-            <w:proofErr w:type="spellEnd"/>
-            <w:r>
-              <w:t>="</w:t>
-            </w:r>
-            <w:proofErr w:type="spellStart"/>
-            <w:r>
-              <w:t>wrap_content</w:t>
-            </w:r>
-            <w:proofErr w:type="spellEnd"/>
-            <w:r>
-              <w:t>"</w:t>
+              <w:t xml:space="preserve">            android:layout_height="wrap_content"</w:t>
             </w:r>
           </w:p>
           <w:p>
             <w:r>
-              <w:t xml:space="preserve">            </w:t>
-            </w:r>
-            <w:proofErr w:type="spellStart"/>
-            <w:proofErr w:type="gramStart"/>
-            <w:r>
-              <w:t>android:layout</w:t>
-            </w:r>
-            <w:proofErr w:type="gramEnd"/>
-            <w:r>
-              <w:t>_marginTop</w:t>
-            </w:r>
-            <w:proofErr w:type="spellEnd"/>
-            <w:r>
-              <w:t>="20dp"</w:t>
+              <w:t xml:space="preserve">            android:layout_marginTop="20dp"</w:t>
             </w:r>
           </w:p>
           <w:p>
             <w:r>
-              <w:t xml:space="preserve">            </w:t>
-            </w:r>
-            <w:proofErr w:type="spellStart"/>
-            <w:r>
-              <w:t>android:text</w:t>
-            </w:r>
-            <w:proofErr w:type="spellEnd"/>
-            <w:r>
-              <w:t>="Update Password"</w:t>
+              <w:t xml:space="preserve">            android:text="Update Password"</w:t>
             </w:r>
           </w:p>
           <w:p>
             <w:r>
-              <w:t xml:space="preserve">            </w:t>
-            </w:r>
-            <w:proofErr w:type="spellStart"/>
-            <w:proofErr w:type="gramStart"/>
-            <w:r>
-              <w:t>android:layout</w:t>
-            </w:r>
-            <w:proofErr w:type="gramEnd"/>
-            <w:r>
-              <w:t>_weight</w:t>
-            </w:r>
-            <w:proofErr w:type="spellEnd"/>
-            <w:r>
-              <w:t>="0.01" /&gt;</w:t>
+              <w:t xml:space="preserve">            android:layout_weight="0.01" /&gt;</w:t>
             </w:r>
           </w:p>
           <w:p>
             <w:r>
-              <w:t xml:space="preserve">    &lt;/</w:t>
-            </w:r>
-            <w:proofErr w:type="spellStart"/>
-            <w:r>
-              <w:t>LinearLayout</w:t>
-            </w:r>
-            <w:proofErr w:type="spellEnd"/>
-            <w:r>
-              <w:t>&gt;</w:t>
+              <w:t xml:space="preserve">    &lt;/LinearLayout&gt;</w:t>
             </w:r>
           </w:p>
           <w:p/>
           <w:p>
             <w:r>
-              <w:t>&lt;/</w:t>
-            </w:r>
-            <w:proofErr w:type="spellStart"/>
-            <w:proofErr w:type="gramStart"/>
-            <w:r>
-              <w:t>android.support</w:t>
-            </w:r>
-            <w:proofErr w:type="gramEnd"/>
-            <w:r>
-              <w:t>.constraint.ConstraintLayout</w:t>
-            </w:r>
-            <w:proofErr w:type="spellEnd"/>
-            <w:r>
-              <w:t>&gt;</w:t>
+              <w:t>&lt;/android.support.constraint.ConstraintLayout&gt;</w:t>
             </w:r>
           </w:p>
           <w:p/>
@@ -3051,15 +1924,7 @@
         <w:t>Open MainActivity.java</w:t>
       </w:r>
       <w:r>
-        <w:t>, found under “app/java/</w:t>
-      </w:r>
-      <w:proofErr w:type="spellStart"/>
-      <w:r>
-        <w:t>your_package_name</w:t>
-      </w:r>
-      <w:proofErr w:type="spellEnd"/>
-      <w:r>
-        <w:t>”</w:t>
+        <w:t>, found under “app/java/your_package_name”</w:t>
       </w:r>
       <w:r>
         <w:t>,</w:t>
@@ -3086,14 +1951,12 @@
       <w:r>
         <w:t xml:space="preserve"> </w:t>
       </w:r>
-      <w:proofErr w:type="spellStart"/>
       <w:r>
         <w:rPr>
           <w:b/>
         </w:rPr>
         <w:t>onCreate</w:t>
       </w:r>
-      <w:proofErr w:type="spellEnd"/>
       <w:r>
         <w:t xml:space="preserve"> method:</w:t>
       </w:r>
@@ -3172,45 +2035,14 @@
               </w:rPr>
               <w:t xml:space="preserve">protected void </w:t>
             </w:r>
-            <w:proofErr w:type="spellStart"/>
-            <w:r>
-              <w:rPr>
-                <w:rFonts w:ascii="Menlo" w:hAnsi="Menlo" w:cs="Menlo"/>
-                <w:color w:val="000000"/>
-                <w:sz w:val="18"/>
-                <w:szCs w:val="18"/>
-              </w:rPr>
-              <w:t>onCreate</w:t>
-            </w:r>
-            <w:proofErr w:type="spellEnd"/>
-            <w:r>
-              <w:rPr>
-                <w:rFonts w:ascii="Menlo" w:hAnsi="Menlo" w:cs="Menlo"/>
-                <w:color w:val="000000"/>
-                <w:sz w:val="18"/>
-                <w:szCs w:val="18"/>
-              </w:rPr>
-              <w:t xml:space="preserve">(Bundle </w:t>
-            </w:r>
-            <w:proofErr w:type="spellStart"/>
-            <w:r>
-              <w:rPr>
-                <w:rFonts w:ascii="Menlo" w:hAnsi="Menlo" w:cs="Menlo"/>
-                <w:color w:val="000000"/>
-                <w:sz w:val="18"/>
-                <w:szCs w:val="18"/>
-              </w:rPr>
-              <w:t>savedInstanceState</w:t>
-            </w:r>
-            <w:proofErr w:type="spellEnd"/>
-            <w:r>
-              <w:rPr>
-                <w:rFonts w:ascii="Menlo" w:hAnsi="Menlo" w:cs="Menlo"/>
-                <w:color w:val="000000"/>
-                <w:sz w:val="18"/>
-                <w:szCs w:val="18"/>
-              </w:rPr>
-              <w:t>) {</w:t>
+            <w:r>
+              <w:rPr>
+                <w:rFonts w:ascii="Menlo" w:hAnsi="Menlo" w:cs="Menlo"/>
+                <w:color w:val="000000"/>
+                <w:sz w:val="18"/>
+                <w:szCs w:val="18"/>
+              </w:rPr>
+              <w:t>onCreate(Bundle savedInstanceState) {</w:t>
             </w:r>
             <w:r>
               <w:rPr>
@@ -3222,7 +2054,6 @@
               <w:br/>
               <w:t xml:space="preserve">        </w:t>
             </w:r>
-            <w:proofErr w:type="spellStart"/>
             <w:r>
               <w:rPr>
                 <w:rFonts w:ascii="Menlo" w:hAnsi="Menlo" w:cs="Menlo"/>
@@ -3241,77 +2072,17 @@
                 <w:sz w:val="18"/>
                 <w:szCs w:val="18"/>
               </w:rPr>
-              <w:t>.onCreate</w:t>
-            </w:r>
-            <w:proofErr w:type="spellEnd"/>
-            <w:r>
-              <w:rPr>
-                <w:rFonts w:ascii="Menlo" w:hAnsi="Menlo" w:cs="Menlo"/>
-                <w:color w:val="000000"/>
-                <w:sz w:val="18"/>
-                <w:szCs w:val="18"/>
-              </w:rPr>
-              <w:t>(</w:t>
-            </w:r>
-            <w:proofErr w:type="spellStart"/>
-            <w:r>
-              <w:rPr>
-                <w:rFonts w:ascii="Menlo" w:hAnsi="Menlo" w:cs="Menlo"/>
-                <w:color w:val="000000"/>
-                <w:sz w:val="18"/>
-                <w:szCs w:val="18"/>
-              </w:rPr>
-              <w:t>savedInstanceState</w:t>
-            </w:r>
-            <w:proofErr w:type="spellEnd"/>
-            <w:r>
-              <w:rPr>
-                <w:rFonts w:ascii="Menlo" w:hAnsi="Menlo" w:cs="Menlo"/>
-                <w:color w:val="000000"/>
-                <w:sz w:val="18"/>
-                <w:szCs w:val="18"/>
-              </w:rPr>
-              <w:t>);</w:t>
-            </w:r>
-            <w:r>
-              <w:rPr>
-                <w:rFonts w:ascii="Menlo" w:hAnsi="Menlo" w:cs="Menlo"/>
-                <w:color w:val="000000"/>
-                <w:sz w:val="18"/>
-                <w:szCs w:val="18"/>
-              </w:rPr>
-              <w:br/>
-              <w:t xml:space="preserve">        </w:t>
-            </w:r>
-            <w:proofErr w:type="spellStart"/>
-            <w:r>
-              <w:rPr>
-                <w:rFonts w:ascii="Menlo" w:hAnsi="Menlo" w:cs="Menlo"/>
-                <w:color w:val="000000"/>
-                <w:sz w:val="18"/>
-                <w:szCs w:val="18"/>
-              </w:rPr>
-              <w:t>setContentView</w:t>
-            </w:r>
-            <w:proofErr w:type="spellEnd"/>
-            <w:r>
-              <w:rPr>
-                <w:rFonts w:ascii="Menlo" w:hAnsi="Menlo" w:cs="Menlo"/>
-                <w:color w:val="000000"/>
-                <w:sz w:val="18"/>
-                <w:szCs w:val="18"/>
-              </w:rPr>
-              <w:t>(</w:t>
-            </w:r>
-            <w:proofErr w:type="spellStart"/>
-            <w:r>
-              <w:rPr>
-                <w:rFonts w:ascii="Menlo" w:hAnsi="Menlo" w:cs="Menlo"/>
-                <w:color w:val="000000"/>
-                <w:sz w:val="18"/>
-                <w:szCs w:val="18"/>
-              </w:rPr>
-              <w:t>R.layout.</w:t>
+              <w:t>.onCreate(savedInstanceState);</w:t>
+            </w:r>
+            <w:r>
+              <w:rPr>
+                <w:rFonts w:ascii="Menlo" w:hAnsi="Menlo" w:cs="Menlo"/>
+                <w:color w:val="000000"/>
+                <w:sz w:val="18"/>
+                <w:szCs w:val="18"/>
+              </w:rPr>
+              <w:br/>
+              <w:t xml:space="preserve">        setContentView(R.layout.</w:t>
             </w:r>
             <w:r>
               <w:rPr>
@@ -3326,7 +2097,6 @@
               </w:rPr>
               <w:t>activity_main</w:t>
             </w:r>
-            <w:proofErr w:type="spellEnd"/>
             <w:r>
               <w:rPr>
                 <w:rFonts w:ascii="Menlo" w:hAnsi="Menlo" w:cs="Menlo"/>
@@ -3530,95 +2300,14 @@
               </w:rPr>
               <w:t xml:space="preserve">final </w:t>
             </w:r>
-            <w:proofErr w:type="spellStart"/>
-            <w:r>
-              <w:rPr>
-                <w:rFonts w:ascii="Menlo" w:hAnsi="Menlo" w:cs="Menlo"/>
-                <w:color w:val="000000"/>
-                <w:sz w:val="18"/>
-                <w:szCs w:val="18"/>
-              </w:rPr>
-              <w:t>EditText</w:t>
-            </w:r>
-            <w:proofErr w:type="spellEnd"/>
-            <w:r>
-              <w:rPr>
-                <w:rFonts w:ascii="Menlo" w:hAnsi="Menlo" w:cs="Menlo"/>
-                <w:color w:val="000000"/>
-                <w:sz w:val="18"/>
-                <w:szCs w:val="18"/>
-              </w:rPr>
-              <w:t xml:space="preserve"> </w:t>
-            </w:r>
-            <w:proofErr w:type="spellStart"/>
-            <w:r>
-              <w:rPr>
-                <w:rFonts w:ascii="Menlo" w:hAnsi="Menlo" w:cs="Menlo"/>
-                <w:color w:val="000000"/>
-                <w:sz w:val="18"/>
-                <w:szCs w:val="18"/>
-              </w:rPr>
-              <w:t>etUsername</w:t>
-            </w:r>
-            <w:proofErr w:type="spellEnd"/>
-            <w:r>
-              <w:rPr>
-                <w:rFonts w:ascii="Menlo" w:hAnsi="Menlo" w:cs="Menlo"/>
-                <w:color w:val="000000"/>
-                <w:sz w:val="18"/>
-                <w:szCs w:val="18"/>
-              </w:rPr>
-              <w:t xml:space="preserve"> = (</w:t>
-            </w:r>
-            <w:proofErr w:type="spellStart"/>
-            <w:r>
-              <w:rPr>
-                <w:rFonts w:ascii="Menlo" w:hAnsi="Menlo" w:cs="Menlo"/>
-                <w:color w:val="000000"/>
-                <w:sz w:val="18"/>
-                <w:szCs w:val="18"/>
-              </w:rPr>
-              <w:t>EditText</w:t>
-            </w:r>
-            <w:proofErr w:type="spellEnd"/>
-            <w:r>
-              <w:rPr>
-                <w:rFonts w:ascii="Menlo" w:hAnsi="Menlo" w:cs="Menlo"/>
-                <w:color w:val="000000"/>
-                <w:sz w:val="18"/>
-                <w:szCs w:val="18"/>
-              </w:rPr>
-              <w:t>)</w:t>
-            </w:r>
-            <w:proofErr w:type="spellStart"/>
-            <w:r>
-              <w:rPr>
-                <w:rFonts w:ascii="Menlo" w:hAnsi="Menlo" w:cs="Menlo"/>
-                <w:color w:val="000000"/>
-                <w:sz w:val="18"/>
-                <w:szCs w:val="18"/>
-              </w:rPr>
-              <w:t>findViewById</w:t>
-            </w:r>
-            <w:proofErr w:type="spellEnd"/>
-            <w:r>
-              <w:rPr>
-                <w:rFonts w:ascii="Menlo" w:hAnsi="Menlo" w:cs="Menlo"/>
-                <w:color w:val="000000"/>
-                <w:sz w:val="18"/>
-                <w:szCs w:val="18"/>
-              </w:rPr>
-              <w:t>(</w:t>
-            </w:r>
-            <w:proofErr w:type="spellStart"/>
-            <w:r>
-              <w:rPr>
-                <w:rFonts w:ascii="Menlo" w:hAnsi="Menlo" w:cs="Menlo"/>
-                <w:color w:val="000000"/>
-                <w:sz w:val="18"/>
-                <w:szCs w:val="18"/>
-              </w:rPr>
-              <w:t>R.id.</w:t>
+            <w:r>
+              <w:rPr>
+                <w:rFonts w:ascii="Menlo" w:hAnsi="Menlo" w:cs="Menlo"/>
+                <w:color w:val="000000"/>
+                <w:sz w:val="18"/>
+                <w:szCs w:val="18"/>
+              </w:rPr>
+              <w:t>EditText etUsername = (EditText)findViewById(R.id.</w:t>
             </w:r>
             <w:r>
               <w:rPr>
@@ -3633,7 +2322,6 @@
               </w:rPr>
               <w:t>etUsername</w:t>
             </w:r>
-            <w:proofErr w:type="spellEnd"/>
             <w:r>
               <w:rPr>
                 <w:rFonts w:ascii="Menlo" w:hAnsi="Menlo" w:cs="Menlo"/>
@@ -3705,95 +2393,14 @@
               </w:rPr>
               <w:t xml:space="preserve">final </w:t>
             </w:r>
-            <w:proofErr w:type="spellStart"/>
-            <w:r>
-              <w:rPr>
-                <w:rFonts w:ascii="Menlo" w:hAnsi="Menlo" w:cs="Menlo"/>
-                <w:color w:val="000000"/>
-                <w:sz w:val="18"/>
-                <w:szCs w:val="18"/>
-              </w:rPr>
-              <w:t>EditText</w:t>
-            </w:r>
-            <w:proofErr w:type="spellEnd"/>
-            <w:r>
-              <w:rPr>
-                <w:rFonts w:ascii="Menlo" w:hAnsi="Menlo" w:cs="Menlo"/>
-                <w:color w:val="000000"/>
-                <w:sz w:val="18"/>
-                <w:szCs w:val="18"/>
-              </w:rPr>
-              <w:t xml:space="preserve"> </w:t>
-            </w:r>
-            <w:proofErr w:type="spellStart"/>
-            <w:r>
-              <w:rPr>
-                <w:rFonts w:ascii="Menlo" w:hAnsi="Menlo" w:cs="Menlo"/>
-                <w:color w:val="000000"/>
-                <w:sz w:val="18"/>
-                <w:szCs w:val="18"/>
-              </w:rPr>
-              <w:t>etPassword</w:t>
-            </w:r>
-            <w:proofErr w:type="spellEnd"/>
-            <w:r>
-              <w:rPr>
-                <w:rFonts w:ascii="Menlo" w:hAnsi="Menlo" w:cs="Menlo"/>
-                <w:color w:val="000000"/>
-                <w:sz w:val="18"/>
-                <w:szCs w:val="18"/>
-              </w:rPr>
-              <w:t xml:space="preserve"> = (</w:t>
-            </w:r>
-            <w:proofErr w:type="spellStart"/>
-            <w:r>
-              <w:rPr>
-                <w:rFonts w:ascii="Menlo" w:hAnsi="Menlo" w:cs="Menlo"/>
-                <w:color w:val="000000"/>
-                <w:sz w:val="18"/>
-                <w:szCs w:val="18"/>
-              </w:rPr>
-              <w:t>EditText</w:t>
-            </w:r>
-            <w:proofErr w:type="spellEnd"/>
-            <w:r>
-              <w:rPr>
-                <w:rFonts w:ascii="Menlo" w:hAnsi="Menlo" w:cs="Menlo"/>
-                <w:color w:val="000000"/>
-                <w:sz w:val="18"/>
-                <w:szCs w:val="18"/>
-              </w:rPr>
-              <w:t>)</w:t>
-            </w:r>
-            <w:proofErr w:type="spellStart"/>
-            <w:r>
-              <w:rPr>
-                <w:rFonts w:ascii="Menlo" w:hAnsi="Menlo" w:cs="Menlo"/>
-                <w:color w:val="000000"/>
-                <w:sz w:val="18"/>
-                <w:szCs w:val="18"/>
-              </w:rPr>
-              <w:t>findViewById</w:t>
-            </w:r>
-            <w:proofErr w:type="spellEnd"/>
-            <w:r>
-              <w:rPr>
-                <w:rFonts w:ascii="Menlo" w:hAnsi="Menlo" w:cs="Menlo"/>
-                <w:color w:val="000000"/>
-                <w:sz w:val="18"/>
-                <w:szCs w:val="18"/>
-              </w:rPr>
-              <w:t>(</w:t>
-            </w:r>
-            <w:proofErr w:type="spellStart"/>
-            <w:r>
-              <w:rPr>
-                <w:rFonts w:ascii="Menlo" w:hAnsi="Menlo" w:cs="Menlo"/>
-                <w:color w:val="000000"/>
-                <w:sz w:val="18"/>
-                <w:szCs w:val="18"/>
-              </w:rPr>
-              <w:t>R.id.</w:t>
+            <w:r>
+              <w:rPr>
+                <w:rFonts w:ascii="Menlo" w:hAnsi="Menlo" w:cs="Menlo"/>
+                <w:color w:val="000000"/>
+                <w:sz w:val="18"/>
+                <w:szCs w:val="18"/>
+              </w:rPr>
+              <w:t>EditText etPassword = (EditText)findViewById(R.id.</w:t>
             </w:r>
             <w:r>
               <w:rPr>
@@ -3808,7 +2415,6 @@
               </w:rPr>
               <w:t>etPassword</w:t>
             </w:r>
-            <w:proofErr w:type="spellEnd"/>
             <w:r>
               <w:rPr>
                 <w:rFonts w:ascii="Menlo" w:hAnsi="Menlo" w:cs="Menlo"/>
@@ -3878,57 +2484,7 @@
                 <w:sz w:val="18"/>
                 <w:szCs w:val="18"/>
               </w:rPr>
-              <w:t xml:space="preserve">Button </w:t>
-            </w:r>
-            <w:proofErr w:type="spellStart"/>
-            <w:r>
-              <w:rPr>
-                <w:rFonts w:ascii="Menlo" w:hAnsi="Menlo" w:cs="Menlo"/>
-                <w:color w:val="000000"/>
-                <w:sz w:val="18"/>
-                <w:szCs w:val="18"/>
-              </w:rPr>
-              <w:t>btnLogin</w:t>
-            </w:r>
-            <w:proofErr w:type="spellEnd"/>
-            <w:r>
-              <w:rPr>
-                <w:rFonts w:ascii="Menlo" w:hAnsi="Menlo" w:cs="Menlo"/>
-                <w:color w:val="000000"/>
-                <w:sz w:val="18"/>
-                <w:szCs w:val="18"/>
-              </w:rPr>
-              <w:t xml:space="preserve"> = (Button)</w:t>
-            </w:r>
-            <w:proofErr w:type="spellStart"/>
-            <w:r>
-              <w:rPr>
-                <w:rFonts w:ascii="Menlo" w:hAnsi="Menlo" w:cs="Menlo"/>
-                <w:color w:val="000000"/>
-                <w:sz w:val="18"/>
-                <w:szCs w:val="18"/>
-              </w:rPr>
-              <w:t>findViewById</w:t>
-            </w:r>
-            <w:proofErr w:type="spellEnd"/>
-            <w:r>
-              <w:rPr>
-                <w:rFonts w:ascii="Menlo" w:hAnsi="Menlo" w:cs="Menlo"/>
-                <w:color w:val="000000"/>
-                <w:sz w:val="18"/>
-                <w:szCs w:val="18"/>
-              </w:rPr>
-              <w:t>(</w:t>
-            </w:r>
-            <w:proofErr w:type="spellStart"/>
-            <w:r>
-              <w:rPr>
-                <w:rFonts w:ascii="Menlo" w:hAnsi="Menlo" w:cs="Menlo"/>
-                <w:color w:val="000000"/>
-                <w:sz w:val="18"/>
-                <w:szCs w:val="18"/>
-              </w:rPr>
-              <w:t>R.id.</w:t>
+              <w:t>Button btnLogin = (Button)findViewById(R.id.</w:t>
             </w:r>
             <w:r>
               <w:rPr>
@@ -3943,7 +2499,6 @@
               </w:rPr>
               <w:t>btnLogin</w:t>
             </w:r>
-            <w:proofErr w:type="spellEnd"/>
             <w:r>
               <w:rPr>
                 <w:rFonts w:ascii="Menlo" w:hAnsi="Menlo" w:cs="Menlo"/>
@@ -3961,27 +2516,7 @@
                 <w:szCs w:val="18"/>
               </w:rPr>
               <w:br/>
-              <w:t xml:space="preserve">        </w:t>
-            </w:r>
-            <w:proofErr w:type="spellStart"/>
-            <w:r>
-              <w:rPr>
-                <w:rFonts w:ascii="Menlo" w:hAnsi="Menlo" w:cs="Menlo"/>
-                <w:color w:val="000000"/>
-                <w:sz w:val="18"/>
-                <w:szCs w:val="18"/>
-              </w:rPr>
-              <w:t>btnLogin.setOnClickListener</w:t>
-            </w:r>
-            <w:proofErr w:type="spellEnd"/>
-            <w:r>
-              <w:rPr>
-                <w:rFonts w:ascii="Menlo" w:hAnsi="Menlo" w:cs="Menlo"/>
-                <w:color w:val="000000"/>
-                <w:sz w:val="18"/>
-                <w:szCs w:val="18"/>
-              </w:rPr>
-              <w:t>(</w:t>
+              <w:t xml:space="preserve">        btnLogin.setOnClickListener(</w:t>
             </w:r>
             <w:r>
               <w:rPr>
@@ -3994,25 +2529,14 @@
               </w:rPr>
               <w:t xml:space="preserve">new </w:t>
             </w:r>
-            <w:proofErr w:type="spellStart"/>
-            <w:r>
-              <w:rPr>
-                <w:rFonts w:ascii="Menlo" w:hAnsi="Menlo" w:cs="Menlo"/>
-                <w:color w:val="000000"/>
-                <w:sz w:val="18"/>
-                <w:szCs w:val="18"/>
-              </w:rPr>
-              <w:t>View.OnClickListener</w:t>
-            </w:r>
-            <w:proofErr w:type="spellEnd"/>
-            <w:r>
-              <w:rPr>
-                <w:rFonts w:ascii="Menlo" w:hAnsi="Menlo" w:cs="Menlo"/>
-                <w:color w:val="000000"/>
-                <w:sz w:val="18"/>
-                <w:szCs w:val="18"/>
-              </w:rPr>
-              <w:t>() {</w:t>
+            <w:r>
+              <w:rPr>
+                <w:rFonts w:ascii="Menlo" w:hAnsi="Menlo" w:cs="Menlo"/>
+                <w:color w:val="000000"/>
+                <w:sz w:val="18"/>
+                <w:szCs w:val="18"/>
+              </w:rPr>
+              <w:t>View.OnClickListener() {</w:t>
             </w:r>
             <w:r>
               <w:rPr>
@@ -4035,25 +2559,14 @@
               </w:rPr>
               <w:t xml:space="preserve">public void </w:t>
             </w:r>
-            <w:proofErr w:type="spellStart"/>
-            <w:r>
-              <w:rPr>
-                <w:rFonts w:ascii="Menlo" w:hAnsi="Menlo" w:cs="Menlo"/>
-                <w:color w:val="000000"/>
-                <w:sz w:val="18"/>
-                <w:szCs w:val="18"/>
-              </w:rPr>
-              <w:t>onClick</w:t>
-            </w:r>
-            <w:proofErr w:type="spellEnd"/>
-            <w:r>
-              <w:rPr>
-                <w:rFonts w:ascii="Menlo" w:hAnsi="Menlo" w:cs="Menlo"/>
-                <w:color w:val="000000"/>
-                <w:sz w:val="18"/>
-                <w:szCs w:val="18"/>
-              </w:rPr>
-              <w:t>(View v) {</w:t>
+            <w:r>
+              <w:rPr>
+                <w:rFonts w:ascii="Menlo" w:hAnsi="Menlo" w:cs="Menlo"/>
+                <w:color w:val="000000"/>
+                <w:sz w:val="18"/>
+                <w:szCs w:val="18"/>
+              </w:rPr>
+              <w:t>onClick(View v) {</w:t>
             </w:r>
             <w:r>
               <w:rPr>
@@ -4106,7 +2619,6 @@
               </w:rPr>
               <w:t xml:space="preserve">String username = </w:t>
             </w:r>
-            <w:proofErr w:type="spellStart"/>
             <w:r>
               <w:rPr>
                 <w:rFonts w:ascii="Menlo" w:hAnsi="Menlo" w:cs="Menlo"/>
@@ -4123,37 +2635,7 @@
                 <w:sz w:val="18"/>
                 <w:szCs w:val="18"/>
               </w:rPr>
-              <w:t>.getText</w:t>
-            </w:r>
-            <w:proofErr w:type="spellEnd"/>
-            <w:r>
-              <w:rPr>
-                <w:rFonts w:ascii="Menlo" w:hAnsi="Menlo" w:cs="Menlo"/>
-                <w:color w:val="000000"/>
-                <w:sz w:val="18"/>
-                <w:szCs w:val="18"/>
-              </w:rPr>
-              <w:t>().</w:t>
-            </w:r>
-            <w:proofErr w:type="spellStart"/>
-            <w:r>
-              <w:rPr>
-                <w:rFonts w:ascii="Menlo" w:hAnsi="Menlo" w:cs="Menlo"/>
-                <w:color w:val="000000"/>
-                <w:sz w:val="18"/>
-                <w:szCs w:val="18"/>
-              </w:rPr>
-              <w:t>toString</w:t>
-            </w:r>
-            <w:proofErr w:type="spellEnd"/>
-            <w:r>
-              <w:rPr>
-                <w:rFonts w:ascii="Menlo" w:hAnsi="Menlo" w:cs="Menlo"/>
-                <w:color w:val="000000"/>
-                <w:sz w:val="18"/>
-                <w:szCs w:val="18"/>
-              </w:rPr>
-              <w:t>();</w:t>
+              <w:t>.getText().toString();</w:t>
             </w:r>
             <w:r>
               <w:rPr>
@@ -4206,7 +2688,6 @@
               </w:rPr>
               <w:t xml:space="preserve">String password = </w:t>
             </w:r>
-            <w:proofErr w:type="spellStart"/>
             <w:r>
               <w:rPr>
                 <w:rFonts w:ascii="Menlo" w:hAnsi="Menlo" w:cs="Menlo"/>
@@ -4223,37 +2704,7 @@
                 <w:sz w:val="18"/>
                 <w:szCs w:val="18"/>
               </w:rPr>
-              <w:t>.getText</w:t>
-            </w:r>
-            <w:proofErr w:type="spellEnd"/>
-            <w:r>
-              <w:rPr>
-                <w:rFonts w:ascii="Menlo" w:hAnsi="Menlo" w:cs="Menlo"/>
-                <w:color w:val="000000"/>
-                <w:sz w:val="18"/>
-                <w:szCs w:val="18"/>
-              </w:rPr>
-              <w:t>().</w:t>
-            </w:r>
-            <w:proofErr w:type="spellStart"/>
-            <w:r>
-              <w:rPr>
-                <w:rFonts w:ascii="Menlo" w:hAnsi="Menlo" w:cs="Menlo"/>
-                <w:color w:val="000000"/>
-                <w:sz w:val="18"/>
-                <w:szCs w:val="18"/>
-              </w:rPr>
-              <w:t>toString</w:t>
-            </w:r>
-            <w:proofErr w:type="spellEnd"/>
-            <w:r>
-              <w:rPr>
-                <w:rFonts w:ascii="Menlo" w:hAnsi="Menlo" w:cs="Menlo"/>
-                <w:color w:val="000000"/>
-                <w:sz w:val="18"/>
-                <w:szCs w:val="18"/>
-              </w:rPr>
-              <w:t>();</w:t>
+              <w:t>.getText().toString();</w:t>
             </w:r>
             <w:r>
               <w:rPr>
@@ -4317,7 +2768,6 @@
               </w:rPr>
               <w:t>(</w:t>
             </w:r>
-            <w:proofErr w:type="spellStart"/>
             <w:r>
               <w:rPr>
                 <w:rFonts w:ascii="Menlo" w:hAnsi="Menlo" w:cs="Menlo"/>
@@ -4334,19 +2784,8 @@
                 <w:sz w:val="18"/>
                 <w:szCs w:val="18"/>
               </w:rPr>
-              <w:t>.equals</w:t>
-            </w:r>
-            <w:proofErr w:type="spellEnd"/>
-            <w:r>
-              <w:rPr>
-                <w:rFonts w:ascii="Menlo" w:hAnsi="Menlo" w:cs="Menlo"/>
-                <w:color w:val="000000"/>
-                <w:sz w:val="18"/>
-                <w:szCs w:val="18"/>
-              </w:rPr>
-              <w:t xml:space="preserve">(username) &amp;&amp; </w:t>
-            </w:r>
-            <w:proofErr w:type="spellStart"/>
+              <w:t xml:space="preserve">.equals(username) &amp;&amp; </w:t>
+            </w:r>
             <w:r>
               <w:rPr>
                 <w:rFonts w:ascii="Menlo" w:hAnsi="Menlo" w:cs="Menlo"/>
@@ -4363,17 +2802,7 @@
                 <w:sz w:val="18"/>
                 <w:szCs w:val="18"/>
               </w:rPr>
-              <w:t>.equals</w:t>
-            </w:r>
-            <w:proofErr w:type="spellEnd"/>
-            <w:r>
-              <w:rPr>
-                <w:rFonts w:ascii="Menlo" w:hAnsi="Menlo" w:cs="Menlo"/>
-                <w:color w:val="000000"/>
-                <w:sz w:val="18"/>
-                <w:szCs w:val="18"/>
-              </w:rPr>
-              <w:t>(password))</w:t>
+              <w:t>.equals(password))</w:t>
             </w:r>
             <w:r>
               <w:rPr>
@@ -4393,17 +2822,7 @@
                 <w:szCs w:val="18"/>
               </w:rPr>
               <w:br/>
-              <w:t xml:space="preserve">                    </w:t>
-            </w:r>
-            <w:proofErr w:type="spellStart"/>
-            <w:r>
-              <w:rPr>
-                <w:rFonts w:ascii="Menlo" w:hAnsi="Menlo" w:cs="Menlo"/>
-                <w:color w:val="000000"/>
-                <w:sz w:val="18"/>
-                <w:szCs w:val="18"/>
-              </w:rPr>
-              <w:t>Toast.</w:t>
+              <w:t xml:space="preserve">                    Toast.</w:t>
             </w:r>
             <w:r>
               <w:rPr>
@@ -4416,25 +2835,14 @@
               </w:rPr>
               <w:t>makeText</w:t>
             </w:r>
-            <w:proofErr w:type="spellEnd"/>
-            <w:r>
-              <w:rPr>
-                <w:rFonts w:ascii="Menlo" w:hAnsi="Menlo" w:cs="Menlo"/>
-                <w:color w:val="000000"/>
-                <w:sz w:val="18"/>
-                <w:szCs w:val="18"/>
-              </w:rPr>
-              <w:t xml:space="preserve">( </w:t>
-            </w:r>
-            <w:proofErr w:type="spellStart"/>
-            <w:r>
-              <w:rPr>
-                <w:rFonts w:ascii="Menlo" w:hAnsi="Menlo" w:cs="Menlo"/>
-                <w:color w:val="000000"/>
-                <w:sz w:val="18"/>
-                <w:szCs w:val="18"/>
-              </w:rPr>
-              <w:t>MainActivity.</w:t>
+            <w:r>
+              <w:rPr>
+                <w:rFonts w:ascii="Menlo" w:hAnsi="Menlo" w:cs="Menlo"/>
+                <w:color w:val="000000"/>
+                <w:sz w:val="18"/>
+                <w:szCs w:val="18"/>
+              </w:rPr>
+              <w:t>( MainActivity.</w:t>
             </w:r>
             <w:r>
               <w:rPr>
@@ -4447,7 +2855,6 @@
               </w:rPr>
               <w:t>this</w:t>
             </w:r>
-            <w:proofErr w:type="spellEnd"/>
             <w:r>
               <w:rPr>
                 <w:rFonts w:ascii="Menlo" w:hAnsi="Menlo" w:cs="Menlo"/>
@@ -4495,17 +2902,7 @@
                 <w:szCs w:val="18"/>
               </w:rPr>
               <w:br/>
-              <w:t xml:space="preserve">                            </w:t>
-            </w:r>
-            <w:proofErr w:type="spellStart"/>
-            <w:r>
-              <w:rPr>
-                <w:rFonts w:ascii="Menlo" w:hAnsi="Menlo" w:cs="Menlo"/>
-                <w:color w:val="000000"/>
-                <w:sz w:val="18"/>
-                <w:szCs w:val="18"/>
-              </w:rPr>
-              <w:t>Toast.</w:t>
+              <w:t xml:space="preserve">                            Toast.</w:t>
             </w:r>
             <w:r>
               <w:rPr>
@@ -4520,7 +2917,6 @@
               </w:rPr>
               <w:t>LENGTH_LONG</w:t>
             </w:r>
-            <w:proofErr w:type="spellEnd"/>
             <w:r>
               <w:rPr>
                 <w:rFonts w:ascii="Menlo" w:hAnsi="Menlo" w:cs="Menlo"/>
@@ -4547,27 +2943,7 @@
                 <w:szCs w:val="18"/>
               </w:rPr>
               <w:br/>
-              <w:t xml:space="preserve">                    Intent </w:t>
-            </w:r>
-            <w:proofErr w:type="spellStart"/>
-            <w:r>
-              <w:rPr>
-                <w:rFonts w:ascii="Menlo" w:hAnsi="Menlo" w:cs="Menlo"/>
-                <w:color w:val="000000"/>
-                <w:sz w:val="18"/>
-                <w:szCs w:val="18"/>
-              </w:rPr>
-              <w:t>intent</w:t>
-            </w:r>
-            <w:proofErr w:type="spellEnd"/>
-            <w:r>
-              <w:rPr>
-                <w:rFonts w:ascii="Menlo" w:hAnsi="Menlo" w:cs="Menlo"/>
-                <w:color w:val="000000"/>
-                <w:sz w:val="18"/>
-                <w:szCs w:val="18"/>
-              </w:rPr>
-              <w:t xml:space="preserve"> = </w:t>
+              <w:t xml:space="preserve">                    Intent intent = </w:t>
             </w:r>
             <w:r>
               <w:rPr>
@@ -4587,27 +2963,7 @@
                 <w:sz w:val="18"/>
                 <w:szCs w:val="18"/>
               </w:rPr>
-              <w:t>Intent(</w:t>
-            </w:r>
-            <w:proofErr w:type="spellStart"/>
-            <w:r>
-              <w:rPr>
-                <w:rFonts w:ascii="Menlo" w:hAnsi="Menlo" w:cs="Menlo"/>
-                <w:color w:val="000000"/>
-                <w:sz w:val="18"/>
-                <w:szCs w:val="18"/>
-              </w:rPr>
-              <w:t>getApplicationContext</w:t>
-            </w:r>
-            <w:proofErr w:type="spellEnd"/>
-            <w:r>
-              <w:rPr>
-                <w:rFonts w:ascii="Menlo" w:hAnsi="Menlo" w:cs="Menlo"/>
-                <w:color w:val="000000"/>
-                <w:sz w:val="18"/>
-                <w:szCs w:val="18"/>
-              </w:rPr>
-              <w:t>(), Main2Activity.</w:t>
+              <w:t>Intent(getApplicationContext(), Main2Activity.</w:t>
             </w:r>
             <w:r>
               <w:rPr>
@@ -4652,25 +3008,14 @@
               <w:br/>
               <w:t xml:space="preserve">                    </w:t>
             </w:r>
-            <w:proofErr w:type="spellStart"/>
-            <w:r>
-              <w:rPr>
-                <w:rFonts w:ascii="Menlo" w:hAnsi="Menlo" w:cs="Menlo"/>
-                <w:color w:val="000000"/>
-                <w:sz w:val="18"/>
-                <w:szCs w:val="18"/>
-              </w:rPr>
-              <w:t>startActivity</w:t>
-            </w:r>
-            <w:proofErr w:type="spellEnd"/>
-            <w:r>
-              <w:rPr>
-                <w:rFonts w:ascii="Menlo" w:hAnsi="Menlo" w:cs="Menlo"/>
-                <w:color w:val="000000"/>
-                <w:sz w:val="18"/>
-                <w:szCs w:val="18"/>
-              </w:rPr>
-              <w:t>(intent);</w:t>
+            <w:r>
+              <w:rPr>
+                <w:rFonts w:ascii="Menlo" w:hAnsi="Menlo" w:cs="Menlo"/>
+                <w:color w:val="000000"/>
+                <w:sz w:val="18"/>
+                <w:szCs w:val="18"/>
+              </w:rPr>
+              <w:t>startActivity(intent);</w:t>
             </w:r>
             <w:r>
               <w:rPr>
@@ -4729,17 +3074,7 @@
                 <w:szCs w:val="18"/>
               </w:rPr>
               <w:br/>
-              <w:t xml:space="preserve">                    </w:t>
-            </w:r>
-            <w:proofErr w:type="spellStart"/>
-            <w:r>
-              <w:rPr>
-                <w:rFonts w:ascii="Menlo" w:hAnsi="Menlo" w:cs="Menlo"/>
-                <w:color w:val="000000"/>
-                <w:sz w:val="18"/>
-                <w:szCs w:val="18"/>
-              </w:rPr>
-              <w:t>Toast.</w:t>
+              <w:t xml:space="preserve">                    Toast.</w:t>
             </w:r>
             <w:r>
               <w:rPr>
@@ -4752,25 +3087,14 @@
               </w:rPr>
               <w:t>makeText</w:t>
             </w:r>
-            <w:proofErr w:type="spellEnd"/>
-            <w:r>
-              <w:rPr>
-                <w:rFonts w:ascii="Menlo" w:hAnsi="Menlo" w:cs="Menlo"/>
-                <w:color w:val="000000"/>
-                <w:sz w:val="18"/>
-                <w:szCs w:val="18"/>
-              </w:rPr>
-              <w:t xml:space="preserve">( </w:t>
-            </w:r>
-            <w:proofErr w:type="spellStart"/>
-            <w:r>
-              <w:rPr>
-                <w:rFonts w:ascii="Menlo" w:hAnsi="Menlo" w:cs="Menlo"/>
-                <w:color w:val="000000"/>
-                <w:sz w:val="18"/>
-                <w:szCs w:val="18"/>
-              </w:rPr>
-              <w:t>MainActivity.</w:t>
+            <w:r>
+              <w:rPr>
+                <w:rFonts w:ascii="Menlo" w:hAnsi="Menlo" w:cs="Menlo"/>
+                <w:color w:val="000000"/>
+                <w:sz w:val="18"/>
+                <w:szCs w:val="18"/>
+              </w:rPr>
+              <w:t>( MainActivity.</w:t>
             </w:r>
             <w:r>
               <w:rPr>
@@ -4783,7 +3107,6 @@
               </w:rPr>
               <w:t>this</w:t>
             </w:r>
-            <w:proofErr w:type="spellEnd"/>
             <w:r>
               <w:rPr>
                 <w:rFonts w:ascii="Menlo" w:hAnsi="Menlo" w:cs="Menlo"/>
@@ -4831,17 +3154,7 @@
                 <w:szCs w:val="18"/>
               </w:rPr>
               <w:br/>
-              <w:t xml:space="preserve">                            </w:t>
-            </w:r>
-            <w:proofErr w:type="spellStart"/>
-            <w:r>
-              <w:rPr>
-                <w:rFonts w:ascii="Menlo" w:hAnsi="Menlo" w:cs="Menlo"/>
-                <w:color w:val="000000"/>
-                <w:sz w:val="18"/>
-                <w:szCs w:val="18"/>
-              </w:rPr>
-              <w:t>Toast.</w:t>
+              <w:t xml:space="preserve">                            Toast.</w:t>
             </w:r>
             <w:r>
               <w:rPr>
@@ -4856,7 +3169,6 @@
               </w:rPr>
               <w:t>LENGTH_LONG</w:t>
             </w:r>
-            <w:proofErr w:type="spellEnd"/>
             <w:r>
               <w:rPr>
                 <w:rFonts w:ascii="Menlo" w:hAnsi="Menlo" w:cs="Menlo"/>
@@ -5095,25 +3407,14 @@
               </w:rPr>
               <w:t xml:space="preserve"> </w:t>
             </w:r>
-            <w:proofErr w:type="spellStart"/>
-            <w:r>
-              <w:rPr>
-                <w:rFonts w:ascii="Menlo" w:hAnsi="Menlo" w:cs="Menlo"/>
-                <w:color w:val="000000"/>
-                <w:sz w:val="18"/>
-                <w:szCs w:val="18"/>
-              </w:rPr>
-              <w:t>android.content.Intent</w:t>
-            </w:r>
-            <w:proofErr w:type="spellEnd"/>
-            <w:r>
-              <w:rPr>
-                <w:rFonts w:ascii="Menlo" w:hAnsi="Menlo" w:cs="Menlo"/>
-                <w:color w:val="000000"/>
-                <w:sz w:val="18"/>
-                <w:szCs w:val="18"/>
-              </w:rPr>
-              <w:t>;</w:t>
+            <w:r>
+              <w:rPr>
+                <w:rFonts w:ascii="Menlo" w:hAnsi="Menlo" w:cs="Menlo"/>
+                <w:color w:val="000000"/>
+                <w:sz w:val="18"/>
+                <w:szCs w:val="18"/>
+              </w:rPr>
+              <w:t>android.content.Intent;</w:t>
             </w:r>
             <w:r>
               <w:rPr>
@@ -5164,25 +3465,14 @@
               </w:rPr>
               <w:t xml:space="preserve">import </w:t>
             </w:r>
-            <w:proofErr w:type="spellStart"/>
-            <w:r>
-              <w:rPr>
-                <w:rFonts w:ascii="Menlo" w:hAnsi="Menlo" w:cs="Menlo"/>
-                <w:color w:val="000000"/>
-                <w:sz w:val="18"/>
-                <w:szCs w:val="18"/>
-              </w:rPr>
-              <w:t>android.os.Bundle</w:t>
-            </w:r>
-            <w:proofErr w:type="spellEnd"/>
-            <w:r>
-              <w:rPr>
-                <w:rFonts w:ascii="Menlo" w:hAnsi="Menlo" w:cs="Menlo"/>
-                <w:color w:val="000000"/>
-                <w:sz w:val="18"/>
-                <w:szCs w:val="18"/>
-              </w:rPr>
-              <w:t>;</w:t>
+            <w:r>
+              <w:rPr>
+                <w:rFonts w:ascii="Menlo" w:hAnsi="Menlo" w:cs="Menlo"/>
+                <w:color w:val="000000"/>
+                <w:sz w:val="18"/>
+                <w:szCs w:val="18"/>
+              </w:rPr>
+              <w:t>android.os.Bundle;</w:t>
             </w:r>
             <w:r>
               <w:rPr>
@@ -5204,25 +3494,14 @@
               </w:rPr>
               <w:t xml:space="preserve">import </w:t>
             </w:r>
-            <w:proofErr w:type="spellStart"/>
-            <w:r>
-              <w:rPr>
-                <w:rFonts w:ascii="Menlo" w:hAnsi="Menlo" w:cs="Menlo"/>
-                <w:color w:val="000000"/>
-                <w:sz w:val="18"/>
-                <w:szCs w:val="18"/>
-              </w:rPr>
-              <w:t>android.view.View</w:t>
-            </w:r>
-            <w:proofErr w:type="spellEnd"/>
-            <w:r>
-              <w:rPr>
-                <w:rFonts w:ascii="Menlo" w:hAnsi="Menlo" w:cs="Menlo"/>
-                <w:color w:val="000000"/>
-                <w:sz w:val="18"/>
-                <w:szCs w:val="18"/>
-              </w:rPr>
-              <w:t>;</w:t>
+            <w:r>
+              <w:rPr>
+                <w:rFonts w:ascii="Menlo" w:hAnsi="Menlo" w:cs="Menlo"/>
+                <w:color w:val="000000"/>
+                <w:sz w:val="18"/>
+                <w:szCs w:val="18"/>
+              </w:rPr>
+              <w:t>android.view.View;</w:t>
             </w:r>
             <w:r>
               <w:rPr>
@@ -5244,25 +3523,14 @@
               </w:rPr>
               <w:t xml:space="preserve">import </w:t>
             </w:r>
-            <w:proofErr w:type="spellStart"/>
-            <w:r>
-              <w:rPr>
-                <w:rFonts w:ascii="Menlo" w:hAnsi="Menlo" w:cs="Menlo"/>
-                <w:color w:val="000000"/>
-                <w:sz w:val="18"/>
-                <w:szCs w:val="18"/>
-              </w:rPr>
-              <w:t>android.widget.Button</w:t>
-            </w:r>
-            <w:proofErr w:type="spellEnd"/>
-            <w:r>
-              <w:rPr>
-                <w:rFonts w:ascii="Menlo" w:hAnsi="Menlo" w:cs="Menlo"/>
-                <w:color w:val="000000"/>
-                <w:sz w:val="18"/>
-                <w:szCs w:val="18"/>
-              </w:rPr>
-              <w:t>;</w:t>
+            <w:r>
+              <w:rPr>
+                <w:rFonts w:ascii="Menlo" w:hAnsi="Menlo" w:cs="Menlo"/>
+                <w:color w:val="000000"/>
+                <w:sz w:val="18"/>
+                <w:szCs w:val="18"/>
+              </w:rPr>
+              <w:t>android.widget.Button;</w:t>
             </w:r>
             <w:r>
               <w:rPr>
@@ -5284,25 +3552,14 @@
               </w:rPr>
               <w:t xml:space="preserve">import </w:t>
             </w:r>
-            <w:proofErr w:type="spellStart"/>
-            <w:r>
-              <w:rPr>
-                <w:rFonts w:ascii="Menlo" w:hAnsi="Menlo" w:cs="Menlo"/>
-                <w:color w:val="000000"/>
-                <w:sz w:val="18"/>
-                <w:szCs w:val="18"/>
-              </w:rPr>
-              <w:t>android.widget.EditText</w:t>
-            </w:r>
-            <w:proofErr w:type="spellEnd"/>
-            <w:r>
-              <w:rPr>
-                <w:rFonts w:ascii="Menlo" w:hAnsi="Menlo" w:cs="Menlo"/>
-                <w:color w:val="000000"/>
-                <w:sz w:val="18"/>
-                <w:szCs w:val="18"/>
-              </w:rPr>
-              <w:t>;</w:t>
+            <w:r>
+              <w:rPr>
+                <w:rFonts w:ascii="Menlo" w:hAnsi="Menlo" w:cs="Menlo"/>
+                <w:color w:val="000000"/>
+                <w:sz w:val="18"/>
+                <w:szCs w:val="18"/>
+              </w:rPr>
+              <w:t>android.widget.EditText;</w:t>
             </w:r>
             <w:r>
               <w:rPr>
@@ -5324,25 +3581,14 @@
               </w:rPr>
               <w:t xml:space="preserve">import </w:t>
             </w:r>
-            <w:proofErr w:type="spellStart"/>
-            <w:r>
-              <w:rPr>
-                <w:rFonts w:ascii="Menlo" w:hAnsi="Menlo" w:cs="Menlo"/>
-                <w:color w:val="000000"/>
-                <w:sz w:val="18"/>
-                <w:szCs w:val="18"/>
-              </w:rPr>
-              <w:t>android.widget.Toast</w:t>
-            </w:r>
-            <w:proofErr w:type="spellEnd"/>
-            <w:r>
-              <w:rPr>
-                <w:rFonts w:ascii="Menlo" w:hAnsi="Menlo" w:cs="Menlo"/>
-                <w:color w:val="000000"/>
-                <w:sz w:val="18"/>
-                <w:szCs w:val="18"/>
-              </w:rPr>
-              <w:t>;</w:t>
+            <w:r>
+              <w:rPr>
+                <w:rFonts w:ascii="Menlo" w:hAnsi="Menlo" w:cs="Menlo"/>
+                <w:color w:val="000000"/>
+                <w:sz w:val="18"/>
+                <w:szCs w:val="18"/>
+              </w:rPr>
+              <w:t>android.widget.Toast;</w:t>
             </w:r>
           </w:p>
           <w:p>
@@ -5402,19 +3648,11 @@
       <w:r>
         <w:t xml:space="preserve">Add the following code inside the </w:t>
       </w:r>
-      <w:proofErr w:type="spellStart"/>
       <w:r>
         <w:rPr>
           <w:b/>
         </w:rPr>
-        <w:t>onCreate</w:t>
-      </w:r>
-      <w:proofErr w:type="spellEnd"/>
-      <w:r>
-        <w:rPr>
-          <w:b/>
-        </w:rPr>
-        <w:t xml:space="preserve"> </w:t>
+        <w:t xml:space="preserve">onCreate </w:t>
       </w:r>
       <w:r>
         <w:t>method:</w:t>
@@ -5524,45 +3762,14 @@
               </w:rPr>
               <w:t xml:space="preserve">protected void </w:t>
             </w:r>
-            <w:proofErr w:type="spellStart"/>
-            <w:r>
-              <w:rPr>
-                <w:rFonts w:ascii="Menlo" w:hAnsi="Menlo" w:cs="Menlo"/>
-                <w:color w:val="000000"/>
-                <w:sz w:val="18"/>
-                <w:szCs w:val="18"/>
-              </w:rPr>
-              <w:t>onCreate</w:t>
-            </w:r>
-            <w:proofErr w:type="spellEnd"/>
-            <w:r>
-              <w:rPr>
-                <w:rFonts w:ascii="Menlo" w:hAnsi="Menlo" w:cs="Menlo"/>
-                <w:color w:val="000000"/>
-                <w:sz w:val="18"/>
-                <w:szCs w:val="18"/>
-              </w:rPr>
-              <w:t xml:space="preserve">(Bundle </w:t>
-            </w:r>
-            <w:proofErr w:type="spellStart"/>
-            <w:r>
-              <w:rPr>
-                <w:rFonts w:ascii="Menlo" w:hAnsi="Menlo" w:cs="Menlo"/>
-                <w:color w:val="000000"/>
-                <w:sz w:val="18"/>
-                <w:szCs w:val="18"/>
-              </w:rPr>
-              <w:t>savedInstanceState</w:t>
-            </w:r>
-            <w:proofErr w:type="spellEnd"/>
-            <w:r>
-              <w:rPr>
-                <w:rFonts w:ascii="Menlo" w:hAnsi="Menlo" w:cs="Menlo"/>
-                <w:color w:val="000000"/>
-                <w:sz w:val="18"/>
-                <w:szCs w:val="18"/>
-              </w:rPr>
-              <w:t>) {</w:t>
+            <w:r>
+              <w:rPr>
+                <w:rFonts w:ascii="Menlo" w:hAnsi="Menlo" w:cs="Menlo"/>
+                <w:color w:val="000000"/>
+                <w:sz w:val="18"/>
+                <w:szCs w:val="18"/>
+              </w:rPr>
+              <w:t>onCreate(Bundle savedInstanceState) {</w:t>
             </w:r>
             <w:r>
               <w:rPr>
@@ -5574,7 +3781,6 @@
               <w:br/>
               <w:t xml:space="preserve">    </w:t>
             </w:r>
-            <w:proofErr w:type="spellStart"/>
             <w:r>
               <w:rPr>
                 <w:rFonts w:ascii="Menlo" w:hAnsi="Menlo" w:cs="Menlo"/>
@@ -5593,67 +3799,17 @@
                 <w:sz w:val="18"/>
                 <w:szCs w:val="18"/>
               </w:rPr>
-              <w:t>.onCreate</w:t>
-            </w:r>
-            <w:proofErr w:type="spellEnd"/>
-            <w:r>
-              <w:rPr>
-                <w:rFonts w:ascii="Menlo" w:hAnsi="Menlo" w:cs="Menlo"/>
-                <w:color w:val="000000"/>
-                <w:sz w:val="18"/>
-                <w:szCs w:val="18"/>
-              </w:rPr>
-              <w:t>(</w:t>
-            </w:r>
-            <w:proofErr w:type="spellStart"/>
-            <w:r>
-              <w:rPr>
-                <w:rFonts w:ascii="Menlo" w:hAnsi="Menlo" w:cs="Menlo"/>
-                <w:color w:val="000000"/>
-                <w:sz w:val="18"/>
-                <w:szCs w:val="18"/>
-              </w:rPr>
-              <w:t>savedInstanceState</w:t>
-            </w:r>
-            <w:proofErr w:type="spellEnd"/>
-            <w:r>
-              <w:rPr>
-                <w:rFonts w:ascii="Menlo" w:hAnsi="Menlo" w:cs="Menlo"/>
-                <w:color w:val="000000"/>
-                <w:sz w:val="18"/>
-                <w:szCs w:val="18"/>
-              </w:rPr>
-              <w:t>);</w:t>
-            </w:r>
-            <w:r>
-              <w:rPr>
-                <w:rFonts w:ascii="Menlo" w:hAnsi="Menlo" w:cs="Menlo"/>
-                <w:color w:val="000000"/>
-                <w:sz w:val="18"/>
-                <w:szCs w:val="18"/>
-              </w:rPr>
-              <w:br/>
-              <w:t xml:space="preserve">    </w:t>
-            </w:r>
-            <w:proofErr w:type="spellStart"/>
-            <w:r>
-              <w:rPr>
-                <w:rFonts w:ascii="Menlo" w:hAnsi="Menlo" w:cs="Menlo"/>
-                <w:color w:val="000000"/>
-                <w:sz w:val="18"/>
-                <w:szCs w:val="18"/>
-              </w:rPr>
-              <w:t>setContentView</w:t>
-            </w:r>
-            <w:proofErr w:type="spellEnd"/>
-            <w:r>
-              <w:rPr>
-                <w:rFonts w:ascii="Menlo" w:hAnsi="Menlo" w:cs="Menlo"/>
-                <w:color w:val="000000"/>
-                <w:sz w:val="18"/>
-                <w:szCs w:val="18"/>
-              </w:rPr>
-              <w:t>(R.layout.</w:t>
+              <w:t>.onCreate(savedInstanceState);</w:t>
+            </w:r>
+            <w:r>
+              <w:rPr>
+                <w:rFonts w:ascii="Menlo" w:hAnsi="Menlo" w:cs="Menlo"/>
+                <w:color w:val="000000"/>
+                <w:sz w:val="18"/>
+                <w:szCs w:val="18"/>
+              </w:rPr>
+              <w:br/>
+              <w:t xml:space="preserve">    setContentView(R.layout.</w:t>
             </w:r>
             <w:r>
               <w:rPr>
@@ -5694,47 +3850,7 @@
                 <w:szCs w:val="18"/>
               </w:rPr>
               <w:br/>
-              <w:t xml:space="preserve">    Bundle b = </w:t>
-            </w:r>
-            <w:proofErr w:type="spellStart"/>
-            <w:r>
-              <w:rPr>
-                <w:rFonts w:ascii="Menlo" w:hAnsi="Menlo" w:cs="Menlo"/>
-                <w:color w:val="000000"/>
-                <w:sz w:val="18"/>
-                <w:szCs w:val="18"/>
-              </w:rPr>
-              <w:t>getIntent</w:t>
-            </w:r>
-            <w:proofErr w:type="spellEnd"/>
-            <w:r>
-              <w:rPr>
-                <w:rFonts w:ascii="Menlo" w:hAnsi="Menlo" w:cs="Menlo"/>
-                <w:color w:val="000000"/>
-                <w:sz w:val="18"/>
-                <w:szCs w:val="18"/>
-              </w:rPr>
-              <w:t>().</w:t>
-            </w:r>
-            <w:proofErr w:type="spellStart"/>
-            <w:r>
-              <w:rPr>
-                <w:rFonts w:ascii="Menlo" w:hAnsi="Menlo" w:cs="Menlo"/>
-                <w:color w:val="000000"/>
-                <w:sz w:val="18"/>
-                <w:szCs w:val="18"/>
-              </w:rPr>
-              <w:t>getExtras</w:t>
-            </w:r>
-            <w:proofErr w:type="spellEnd"/>
-            <w:r>
-              <w:rPr>
-                <w:rFonts w:ascii="Menlo" w:hAnsi="Menlo" w:cs="Menlo"/>
-                <w:color w:val="000000"/>
-                <w:sz w:val="18"/>
-                <w:szCs w:val="18"/>
-              </w:rPr>
-              <w:t>();</w:t>
+              <w:t xml:space="preserve">    Bundle b = getIntent().getExtras();</w:t>
             </w:r>
             <w:r>
               <w:rPr>
@@ -5806,27 +3922,17 @@
         <w:t>n</w:t>
       </w:r>
       <w:r>
-        <w:t xml:space="preserve"> of the </w:t>
-      </w:r>
-      <w:proofErr w:type="spellStart"/>
-      <w:r>
-        <w:t>MainActivity</w:t>
-      </w:r>
-      <w:proofErr w:type="spellEnd"/>
-      <w:r>
-        <w:t xml:space="preserve"> class</w:t>
+        <w:t xml:space="preserve"> of the MainActivity class</w:t>
       </w:r>
       <w:r>
         <w:t xml:space="preserve">, the </w:t>
       </w:r>
-      <w:proofErr w:type="spellStart"/>
       <w:r>
         <w:rPr>
           <w:b/>
         </w:rPr>
         <w:t>onCreate</w:t>
       </w:r>
-      <w:proofErr w:type="spellEnd"/>
       <w:r>
         <w:t xml:space="preserve"> method executes.</w:t>
       </w:r>
@@ -5842,14 +3948,12 @@
       <w:r>
         <w:t xml:space="preserve">Passes the Bundle named </w:t>
       </w:r>
-      <w:proofErr w:type="spellStart"/>
       <w:r>
         <w:rPr>
           <w:rFonts w:ascii="Courier New" w:hAnsi="Courier New" w:cs="Courier New"/>
         </w:rPr>
         <w:t>savedInstanceState</w:t>
       </w:r>
-      <w:proofErr w:type="spellEnd"/>
       <w:r>
         <w:rPr>
           <w:rFonts w:cs="Courier New"/>
@@ -5868,14 +3972,12 @@
         </w:rPr>
         <w:t xml:space="preserve"> the superclass </w:t>
       </w:r>
-      <w:proofErr w:type="spellStart"/>
       <w:r>
         <w:rPr>
           <w:rFonts w:ascii="Courier New" w:hAnsi="Courier New" w:cs="Courier New"/>
         </w:rPr>
         <w:t>AppCompatActivity</w:t>
       </w:r>
-      <w:proofErr w:type="spellEnd"/>
     </w:p>
     <w:p>
       <w:pPr>
@@ -5960,19 +4062,11 @@
       <w:r>
         <w:t xml:space="preserve">Upon creation of the Main2Activity class, the </w:t>
       </w:r>
-      <w:proofErr w:type="spellStart"/>
       <w:r>
         <w:rPr>
           <w:b/>
         </w:rPr>
-        <w:t>onCreate</w:t>
-      </w:r>
-      <w:proofErr w:type="spellEnd"/>
-      <w:r>
-        <w:rPr>
-          <w:b/>
-        </w:rPr>
-        <w:t xml:space="preserve"> </w:t>
+        <w:t xml:space="preserve">onCreate </w:t>
       </w:r>
       <w:r>
         <w:t>method executes.</w:t>
@@ -5989,14 +4083,12 @@
       <w:r>
         <w:t xml:space="preserve">Passes the Bundle named </w:t>
       </w:r>
-      <w:proofErr w:type="spellStart"/>
       <w:r>
         <w:rPr>
           <w:rFonts w:ascii="Courier New" w:hAnsi="Courier New" w:cs="Courier New"/>
         </w:rPr>
         <w:t>savedInstanceState</w:t>
       </w:r>
-      <w:proofErr w:type="spellEnd"/>
       <w:r>
         <w:rPr>
           <w:rFonts w:cs="Courier New"/>
@@ -6015,14 +4107,12 @@
         </w:rPr>
         <w:t xml:space="preserve"> the superclass </w:t>
       </w:r>
-      <w:proofErr w:type="spellStart"/>
       <w:r>
         <w:rPr>
           <w:rFonts w:ascii="Courier New" w:hAnsi="Courier New" w:cs="Courier New"/>
         </w:rPr>
         <w:t>AppCompatActivity</w:t>
       </w:r>
-      <w:proofErr w:type="spellEnd"/>
     </w:p>
     <w:p>
       <w:pPr>
@@ -6197,15 +4287,7 @@
         </w:numPr>
       </w:pPr>
       <w:r>
-        <w:t xml:space="preserve">Using </w:t>
-      </w:r>
-      <w:proofErr w:type="spellStart"/>
-      <w:r>
-        <w:t>adb</w:t>
-      </w:r>
-      <w:proofErr w:type="spellEnd"/>
-      <w:r>
-        <w:t xml:space="preserve"> shell, </w:t>
+        <w:t xml:space="preserve">Using adb shell, </w:t>
       </w:r>
       <w:r>
         <w:t>view the saved preferences file by:</w:t>
@@ -6270,21 +4352,7 @@
         <w:rPr>
           <w:rFonts w:ascii="Courier New" w:hAnsi="Courier New" w:cs="Courier New"/>
         </w:rPr>
-        <w:t>cd Library/Android/</w:t>
-      </w:r>
-      <w:proofErr w:type="spellStart"/>
-      <w:r>
-        <w:rPr>
-          <w:rFonts w:ascii="Courier New" w:hAnsi="Courier New" w:cs="Courier New"/>
-        </w:rPr>
-        <w:t>sdk</w:t>
-      </w:r>
-      <w:proofErr w:type="spellEnd"/>
-      <w:r>
-        <w:rPr>
-          <w:rFonts w:ascii="Courier New" w:hAnsi="Courier New" w:cs="Courier New"/>
-        </w:rPr>
-        <w:t>/platform-tools</w:t>
+        <w:t>cd Library/Android/sdk/platform-tools</w:t>
       </w:r>
     </w:p>
     <w:p>
@@ -6345,21 +4413,7 @@
         <w:rPr>
           <w:rFonts w:cs="Courier New"/>
         </w:rPr>
-        <w:t>From here, it doesn’t matter what platform you are running this on. We simply needed to find the Android/</w:t>
-      </w:r>
-      <w:proofErr w:type="spellStart"/>
-      <w:r>
-        <w:rPr>
-          <w:rFonts w:cs="Courier New"/>
-        </w:rPr>
-        <w:t>sdk</w:t>
-      </w:r>
-      <w:proofErr w:type="spellEnd"/>
-      <w:r>
-        <w:rPr>
-          <w:rFonts w:cs="Courier New"/>
-        </w:rPr>
-        <w:t>/platform-tools directory.</w:t>
+        <w:t>From here, it doesn’t matter what platform you are running this on. We simply needed to find the Android/sdk/platform-tools directory.</w:t>
       </w:r>
     </w:p>
     <w:p>
@@ -6370,27 +4424,11 @@
           <w:rFonts w:ascii="Courier New" w:hAnsi="Courier New" w:cs="Courier New"/>
         </w:rPr>
       </w:pPr>
-      <w:proofErr w:type="gramStart"/>
       <w:r>
         <w:rPr>
           <w:rFonts w:ascii="Courier New" w:hAnsi="Courier New" w:cs="Courier New"/>
         </w:rPr>
-        <w:t>./</w:t>
-      </w:r>
-      <w:proofErr w:type="spellStart"/>
-      <w:proofErr w:type="gramEnd"/>
-      <w:r>
-        <w:rPr>
-          <w:rFonts w:ascii="Courier New" w:hAnsi="Courier New" w:cs="Courier New"/>
-        </w:rPr>
-        <w:t>adb</w:t>
-      </w:r>
-      <w:proofErr w:type="spellEnd"/>
-      <w:r>
-        <w:rPr>
-          <w:rFonts w:ascii="Courier New" w:hAnsi="Courier New" w:cs="Courier New"/>
-        </w:rPr>
-        <w:t xml:space="preserve"> shell</w:t>
+        <w:t>./adb shell</w:t>
       </w:r>
     </w:p>
     <w:p>
@@ -6408,32 +4446,8 @@
         <w:rPr>
           <w:rFonts w:ascii="Courier New" w:hAnsi="Courier New" w:cs="Courier New"/>
         </w:rPr>
-        <w:t xml:space="preserve">am start –n </w:t>
-      </w:r>
-      <w:proofErr w:type="spellStart"/>
-      <w:r>
-        <w:rPr>
-          <w:rFonts w:ascii="Courier New" w:hAnsi="Courier New" w:cs="Courier New"/>
-        </w:rPr>
-        <w:t>package_name</w:t>
-      </w:r>
-      <w:proofErr w:type="spellEnd"/>
-      <w:proofErr w:type="gramStart"/>
-      <w:r>
-        <w:rPr>
-          <w:rFonts w:ascii="Courier New" w:hAnsi="Courier New" w:cs="Courier New"/>
-        </w:rPr>
-        <w:t>/.</w:t>
-      </w:r>
-      <w:proofErr w:type="spellStart"/>
-      <w:r>
-        <w:rPr>
-          <w:rFonts w:ascii="Courier New" w:hAnsi="Courier New" w:cs="Courier New"/>
-        </w:rPr>
-        <w:t>ActivityName</w:t>
-      </w:r>
-      <w:proofErr w:type="spellEnd"/>
-      <w:proofErr w:type="gramEnd"/>
+        <w:t>am start –n package_name/.ActivityName</w:t>
+      </w:r>
     </w:p>
     <w:p>
       <w:pPr>
@@ -6750,24 +4764,17 @@
       <w:r>
         <w:t xml:space="preserve">The </w:t>
       </w:r>
-      <w:proofErr w:type="spellStart"/>
       <w:r>
         <w:rPr>
           <w:b/>
         </w:rPr>
         <w:t>onCreate</w:t>
       </w:r>
-      <w:proofErr w:type="spellEnd"/>
       <w:r>
         <w:t xml:space="preserve"> method of the </w:t>
       </w:r>
-      <w:proofErr w:type="spellStart"/>
-      <w:r>
-        <w:t>MainActivity</w:t>
-      </w:r>
-      <w:proofErr w:type="spellEnd"/>
-      <w:r>
-        <w:t xml:space="preserve"> class is very </w:t>
+      <w:r>
+        <w:t xml:space="preserve">MainActivity class is very </w:t>
       </w:r>
       <w:r>
         <w:t>like</w:t>
@@ -6776,15 +4783,7 @@
         <w:t xml:space="preserve"> the one we see in </w:t>
       </w:r>
       <w:r>
-        <w:t xml:space="preserve">the previous part. The only thing that has changed is the highlighted line: we include a key-value pair with the intent we are passing to the </w:t>
-      </w:r>
-      <w:proofErr w:type="spellStart"/>
-      <w:r>
-        <w:t>startActivity</w:t>
-      </w:r>
-      <w:proofErr w:type="spellEnd"/>
-      <w:r>
-        <w:t xml:space="preserve"> function. </w:t>
+        <w:t xml:space="preserve">the previous part. The only thing that has changed is the highlighted line: we include a key-value pair with the intent we are passing to the startActivity function. </w:t>
       </w:r>
     </w:p>
     <w:p>
@@ -6865,45 +4864,14 @@
               </w:rPr>
               <w:t xml:space="preserve">protected void </w:t>
             </w:r>
-            <w:proofErr w:type="spellStart"/>
-            <w:r>
-              <w:rPr>
-                <w:rFonts w:ascii="Menlo" w:hAnsi="Menlo" w:cs="Menlo"/>
-                <w:color w:val="000000"/>
-                <w:sz w:val="18"/>
-                <w:szCs w:val="18"/>
-              </w:rPr>
-              <w:t>onCreate</w:t>
-            </w:r>
-            <w:proofErr w:type="spellEnd"/>
-            <w:r>
-              <w:rPr>
-                <w:rFonts w:ascii="Menlo" w:hAnsi="Menlo" w:cs="Menlo"/>
-                <w:color w:val="000000"/>
-                <w:sz w:val="18"/>
-                <w:szCs w:val="18"/>
-              </w:rPr>
-              <w:t xml:space="preserve">(Bundle </w:t>
-            </w:r>
-            <w:proofErr w:type="spellStart"/>
-            <w:r>
-              <w:rPr>
-                <w:rFonts w:ascii="Menlo" w:hAnsi="Menlo" w:cs="Menlo"/>
-                <w:color w:val="000000"/>
-                <w:sz w:val="18"/>
-                <w:szCs w:val="18"/>
-              </w:rPr>
-              <w:t>savedInstanceState</w:t>
-            </w:r>
-            <w:proofErr w:type="spellEnd"/>
-            <w:r>
-              <w:rPr>
-                <w:rFonts w:ascii="Menlo" w:hAnsi="Menlo" w:cs="Menlo"/>
-                <w:color w:val="000000"/>
-                <w:sz w:val="18"/>
-                <w:szCs w:val="18"/>
-              </w:rPr>
-              <w:t>) {</w:t>
+            <w:r>
+              <w:rPr>
+                <w:rFonts w:ascii="Menlo" w:hAnsi="Menlo" w:cs="Menlo"/>
+                <w:color w:val="000000"/>
+                <w:sz w:val="18"/>
+                <w:szCs w:val="18"/>
+              </w:rPr>
+              <w:t>onCreate(Bundle savedInstanceState) {</w:t>
             </w:r>
             <w:r>
               <w:rPr>
@@ -6915,7 +4883,6 @@
               <w:br/>
               <w:t xml:space="preserve">        </w:t>
             </w:r>
-            <w:proofErr w:type="spellStart"/>
             <w:r>
               <w:rPr>
                 <w:rFonts w:ascii="Menlo" w:hAnsi="Menlo" w:cs="Menlo"/>
@@ -6934,77 +4901,17 @@
                 <w:sz w:val="18"/>
                 <w:szCs w:val="18"/>
               </w:rPr>
-              <w:t>.onCreate</w:t>
-            </w:r>
-            <w:proofErr w:type="spellEnd"/>
-            <w:r>
-              <w:rPr>
-                <w:rFonts w:ascii="Menlo" w:hAnsi="Menlo" w:cs="Menlo"/>
-                <w:color w:val="000000"/>
-                <w:sz w:val="18"/>
-                <w:szCs w:val="18"/>
-              </w:rPr>
-              <w:t>(</w:t>
-            </w:r>
-            <w:proofErr w:type="spellStart"/>
-            <w:r>
-              <w:rPr>
-                <w:rFonts w:ascii="Menlo" w:hAnsi="Menlo" w:cs="Menlo"/>
-                <w:color w:val="000000"/>
-                <w:sz w:val="18"/>
-                <w:szCs w:val="18"/>
-              </w:rPr>
-              <w:t>savedInstanceState</w:t>
-            </w:r>
-            <w:proofErr w:type="spellEnd"/>
-            <w:r>
-              <w:rPr>
-                <w:rFonts w:ascii="Menlo" w:hAnsi="Menlo" w:cs="Menlo"/>
-                <w:color w:val="000000"/>
-                <w:sz w:val="18"/>
-                <w:szCs w:val="18"/>
-              </w:rPr>
-              <w:t>);</w:t>
-            </w:r>
-            <w:r>
-              <w:rPr>
-                <w:rFonts w:ascii="Menlo" w:hAnsi="Menlo" w:cs="Menlo"/>
-                <w:color w:val="000000"/>
-                <w:sz w:val="18"/>
-                <w:szCs w:val="18"/>
-              </w:rPr>
-              <w:br/>
-              <w:t xml:space="preserve">        </w:t>
-            </w:r>
-            <w:proofErr w:type="spellStart"/>
-            <w:r>
-              <w:rPr>
-                <w:rFonts w:ascii="Menlo" w:hAnsi="Menlo" w:cs="Menlo"/>
-                <w:color w:val="000000"/>
-                <w:sz w:val="18"/>
-                <w:szCs w:val="18"/>
-              </w:rPr>
-              <w:t>setContentView</w:t>
-            </w:r>
-            <w:proofErr w:type="spellEnd"/>
-            <w:r>
-              <w:rPr>
-                <w:rFonts w:ascii="Menlo" w:hAnsi="Menlo" w:cs="Menlo"/>
-                <w:color w:val="000000"/>
-                <w:sz w:val="18"/>
-                <w:szCs w:val="18"/>
-              </w:rPr>
-              <w:t>(</w:t>
-            </w:r>
-            <w:proofErr w:type="spellStart"/>
-            <w:r>
-              <w:rPr>
-                <w:rFonts w:ascii="Menlo" w:hAnsi="Menlo" w:cs="Menlo"/>
-                <w:color w:val="000000"/>
-                <w:sz w:val="18"/>
-                <w:szCs w:val="18"/>
-              </w:rPr>
-              <w:t>R.layout.</w:t>
+              <w:t>.onCreate(savedInstanceState);</w:t>
+            </w:r>
+            <w:r>
+              <w:rPr>
+                <w:rFonts w:ascii="Menlo" w:hAnsi="Menlo" w:cs="Menlo"/>
+                <w:color w:val="000000"/>
+                <w:sz w:val="18"/>
+                <w:szCs w:val="18"/>
+              </w:rPr>
+              <w:br/>
+              <w:t xml:space="preserve">        setContentView(R.layout.</w:t>
             </w:r>
             <w:r>
               <w:rPr>
@@ -7019,7 +4926,6 @@
               </w:rPr>
               <w:t>activity_main</w:t>
             </w:r>
-            <w:proofErr w:type="spellEnd"/>
             <w:r>
               <w:rPr>
                 <w:rFonts w:ascii="Menlo" w:hAnsi="Menlo" w:cs="Menlo"/>
@@ -7223,95 +5129,14 @@
               </w:rPr>
               <w:t xml:space="preserve">final </w:t>
             </w:r>
-            <w:proofErr w:type="spellStart"/>
-            <w:r>
-              <w:rPr>
-                <w:rFonts w:ascii="Menlo" w:hAnsi="Menlo" w:cs="Menlo"/>
-                <w:color w:val="000000"/>
-                <w:sz w:val="18"/>
-                <w:szCs w:val="18"/>
-              </w:rPr>
-              <w:t>EditText</w:t>
-            </w:r>
-            <w:proofErr w:type="spellEnd"/>
-            <w:r>
-              <w:rPr>
-                <w:rFonts w:ascii="Menlo" w:hAnsi="Menlo" w:cs="Menlo"/>
-                <w:color w:val="000000"/>
-                <w:sz w:val="18"/>
-                <w:szCs w:val="18"/>
-              </w:rPr>
-              <w:t xml:space="preserve"> </w:t>
-            </w:r>
-            <w:proofErr w:type="spellStart"/>
-            <w:r>
-              <w:rPr>
-                <w:rFonts w:ascii="Menlo" w:hAnsi="Menlo" w:cs="Menlo"/>
-                <w:color w:val="000000"/>
-                <w:sz w:val="18"/>
-                <w:szCs w:val="18"/>
-              </w:rPr>
-              <w:t>etUsername</w:t>
-            </w:r>
-            <w:proofErr w:type="spellEnd"/>
-            <w:r>
-              <w:rPr>
-                <w:rFonts w:ascii="Menlo" w:hAnsi="Menlo" w:cs="Menlo"/>
-                <w:color w:val="000000"/>
-                <w:sz w:val="18"/>
-                <w:szCs w:val="18"/>
-              </w:rPr>
-              <w:t xml:space="preserve"> = (</w:t>
-            </w:r>
-            <w:proofErr w:type="spellStart"/>
-            <w:r>
-              <w:rPr>
-                <w:rFonts w:ascii="Menlo" w:hAnsi="Menlo" w:cs="Menlo"/>
-                <w:color w:val="000000"/>
-                <w:sz w:val="18"/>
-                <w:szCs w:val="18"/>
-              </w:rPr>
-              <w:t>EditText</w:t>
-            </w:r>
-            <w:proofErr w:type="spellEnd"/>
-            <w:r>
-              <w:rPr>
-                <w:rFonts w:ascii="Menlo" w:hAnsi="Menlo" w:cs="Menlo"/>
-                <w:color w:val="000000"/>
-                <w:sz w:val="18"/>
-                <w:szCs w:val="18"/>
-              </w:rPr>
-              <w:t>)</w:t>
-            </w:r>
-            <w:proofErr w:type="spellStart"/>
-            <w:r>
-              <w:rPr>
-                <w:rFonts w:ascii="Menlo" w:hAnsi="Menlo" w:cs="Menlo"/>
-                <w:color w:val="000000"/>
-                <w:sz w:val="18"/>
-                <w:szCs w:val="18"/>
-              </w:rPr>
-              <w:t>findViewById</w:t>
-            </w:r>
-            <w:proofErr w:type="spellEnd"/>
-            <w:r>
-              <w:rPr>
-                <w:rFonts w:ascii="Menlo" w:hAnsi="Menlo" w:cs="Menlo"/>
-                <w:color w:val="000000"/>
-                <w:sz w:val="18"/>
-                <w:szCs w:val="18"/>
-              </w:rPr>
-              <w:t>(</w:t>
-            </w:r>
-            <w:proofErr w:type="spellStart"/>
-            <w:r>
-              <w:rPr>
-                <w:rFonts w:ascii="Menlo" w:hAnsi="Menlo" w:cs="Menlo"/>
-                <w:color w:val="000000"/>
-                <w:sz w:val="18"/>
-                <w:szCs w:val="18"/>
-              </w:rPr>
-              <w:t>R.id.</w:t>
+            <w:r>
+              <w:rPr>
+                <w:rFonts w:ascii="Menlo" w:hAnsi="Menlo" w:cs="Menlo"/>
+                <w:color w:val="000000"/>
+                <w:sz w:val="18"/>
+                <w:szCs w:val="18"/>
+              </w:rPr>
+              <w:t>EditText etUsername = (EditText)findViewById(R.id.</w:t>
             </w:r>
             <w:r>
               <w:rPr>
@@ -7326,7 +5151,6 @@
               </w:rPr>
               <w:t>etUsername</w:t>
             </w:r>
-            <w:proofErr w:type="spellEnd"/>
             <w:r>
               <w:rPr>
                 <w:rFonts w:ascii="Menlo" w:hAnsi="Menlo" w:cs="Menlo"/>
@@ -7390,95 +5214,14 @@
               </w:rPr>
               <w:t xml:space="preserve">final </w:t>
             </w:r>
-            <w:proofErr w:type="spellStart"/>
-            <w:r>
-              <w:rPr>
-                <w:rFonts w:ascii="Menlo" w:hAnsi="Menlo" w:cs="Menlo"/>
-                <w:color w:val="000000"/>
-                <w:sz w:val="18"/>
-                <w:szCs w:val="18"/>
-              </w:rPr>
-              <w:t>EditText</w:t>
-            </w:r>
-            <w:proofErr w:type="spellEnd"/>
-            <w:r>
-              <w:rPr>
-                <w:rFonts w:ascii="Menlo" w:hAnsi="Menlo" w:cs="Menlo"/>
-                <w:color w:val="000000"/>
-                <w:sz w:val="18"/>
-                <w:szCs w:val="18"/>
-              </w:rPr>
-              <w:t xml:space="preserve"> </w:t>
-            </w:r>
-            <w:proofErr w:type="spellStart"/>
-            <w:r>
-              <w:rPr>
-                <w:rFonts w:ascii="Menlo" w:hAnsi="Menlo" w:cs="Menlo"/>
-                <w:color w:val="000000"/>
-                <w:sz w:val="18"/>
-                <w:szCs w:val="18"/>
-              </w:rPr>
-              <w:t>etPassword</w:t>
-            </w:r>
-            <w:proofErr w:type="spellEnd"/>
-            <w:r>
-              <w:rPr>
-                <w:rFonts w:ascii="Menlo" w:hAnsi="Menlo" w:cs="Menlo"/>
-                <w:color w:val="000000"/>
-                <w:sz w:val="18"/>
-                <w:szCs w:val="18"/>
-              </w:rPr>
-              <w:t xml:space="preserve"> = (</w:t>
-            </w:r>
-            <w:proofErr w:type="spellStart"/>
-            <w:r>
-              <w:rPr>
-                <w:rFonts w:ascii="Menlo" w:hAnsi="Menlo" w:cs="Menlo"/>
-                <w:color w:val="000000"/>
-                <w:sz w:val="18"/>
-                <w:szCs w:val="18"/>
-              </w:rPr>
-              <w:t>EditText</w:t>
-            </w:r>
-            <w:proofErr w:type="spellEnd"/>
-            <w:r>
-              <w:rPr>
-                <w:rFonts w:ascii="Menlo" w:hAnsi="Menlo" w:cs="Menlo"/>
-                <w:color w:val="000000"/>
-                <w:sz w:val="18"/>
-                <w:szCs w:val="18"/>
-              </w:rPr>
-              <w:t>)</w:t>
-            </w:r>
-            <w:proofErr w:type="spellStart"/>
-            <w:r>
-              <w:rPr>
-                <w:rFonts w:ascii="Menlo" w:hAnsi="Menlo" w:cs="Menlo"/>
-                <w:color w:val="000000"/>
-                <w:sz w:val="18"/>
-                <w:szCs w:val="18"/>
-              </w:rPr>
-              <w:t>findViewById</w:t>
-            </w:r>
-            <w:proofErr w:type="spellEnd"/>
-            <w:r>
-              <w:rPr>
-                <w:rFonts w:ascii="Menlo" w:hAnsi="Menlo" w:cs="Menlo"/>
-                <w:color w:val="000000"/>
-                <w:sz w:val="18"/>
-                <w:szCs w:val="18"/>
-              </w:rPr>
-              <w:t>(</w:t>
-            </w:r>
-            <w:proofErr w:type="spellStart"/>
-            <w:r>
-              <w:rPr>
-                <w:rFonts w:ascii="Menlo" w:hAnsi="Menlo" w:cs="Menlo"/>
-                <w:color w:val="000000"/>
-                <w:sz w:val="18"/>
-                <w:szCs w:val="18"/>
-              </w:rPr>
-              <w:t>R.id.</w:t>
+            <w:r>
+              <w:rPr>
+                <w:rFonts w:ascii="Menlo" w:hAnsi="Menlo" w:cs="Menlo"/>
+                <w:color w:val="000000"/>
+                <w:sz w:val="18"/>
+                <w:szCs w:val="18"/>
+              </w:rPr>
+              <w:t>EditText etPassword = (EditText)findViewById(R.id.</w:t>
             </w:r>
             <w:r>
               <w:rPr>
@@ -7493,7 +5236,6 @@
               </w:rPr>
               <w:t>etPassword</w:t>
             </w:r>
-            <w:proofErr w:type="spellEnd"/>
             <w:r>
               <w:rPr>
                 <w:rFonts w:ascii="Menlo" w:hAnsi="Menlo" w:cs="Menlo"/>
@@ -7563,57 +5305,7 @@
                 <w:sz w:val="18"/>
                 <w:szCs w:val="18"/>
               </w:rPr>
-              <w:t xml:space="preserve">Button </w:t>
-            </w:r>
-            <w:proofErr w:type="spellStart"/>
-            <w:r>
-              <w:rPr>
-                <w:rFonts w:ascii="Menlo" w:hAnsi="Menlo" w:cs="Menlo"/>
-                <w:color w:val="000000"/>
-                <w:sz w:val="18"/>
-                <w:szCs w:val="18"/>
-              </w:rPr>
-              <w:t>btnLogin</w:t>
-            </w:r>
-            <w:proofErr w:type="spellEnd"/>
-            <w:r>
-              <w:rPr>
-                <w:rFonts w:ascii="Menlo" w:hAnsi="Menlo" w:cs="Menlo"/>
-                <w:color w:val="000000"/>
-                <w:sz w:val="18"/>
-                <w:szCs w:val="18"/>
-              </w:rPr>
-              <w:t xml:space="preserve"> = (Button)</w:t>
-            </w:r>
-            <w:proofErr w:type="spellStart"/>
-            <w:r>
-              <w:rPr>
-                <w:rFonts w:ascii="Menlo" w:hAnsi="Menlo" w:cs="Menlo"/>
-                <w:color w:val="000000"/>
-                <w:sz w:val="18"/>
-                <w:szCs w:val="18"/>
-              </w:rPr>
-              <w:t>findViewById</w:t>
-            </w:r>
-            <w:proofErr w:type="spellEnd"/>
-            <w:r>
-              <w:rPr>
-                <w:rFonts w:ascii="Menlo" w:hAnsi="Menlo" w:cs="Menlo"/>
-                <w:color w:val="000000"/>
-                <w:sz w:val="18"/>
-                <w:szCs w:val="18"/>
-              </w:rPr>
-              <w:t>(</w:t>
-            </w:r>
-            <w:proofErr w:type="spellStart"/>
-            <w:r>
-              <w:rPr>
-                <w:rFonts w:ascii="Menlo" w:hAnsi="Menlo" w:cs="Menlo"/>
-                <w:color w:val="000000"/>
-                <w:sz w:val="18"/>
-                <w:szCs w:val="18"/>
-              </w:rPr>
-              <w:t>R.id.</w:t>
+              <w:t>Button btnLogin = (Button)findViewById(R.id.</w:t>
             </w:r>
             <w:r>
               <w:rPr>
@@ -7628,7 +5320,6 @@
               </w:rPr>
               <w:t>btnLogin</w:t>
             </w:r>
-            <w:proofErr w:type="spellEnd"/>
             <w:r>
               <w:rPr>
                 <w:rFonts w:ascii="Menlo" w:hAnsi="Menlo" w:cs="Menlo"/>
@@ -7646,27 +5337,7 @@
                 <w:szCs w:val="18"/>
               </w:rPr>
               <w:br/>
-              <w:t xml:space="preserve">        </w:t>
-            </w:r>
-            <w:proofErr w:type="spellStart"/>
-            <w:r>
-              <w:rPr>
-                <w:rFonts w:ascii="Menlo" w:hAnsi="Menlo" w:cs="Menlo"/>
-                <w:color w:val="000000"/>
-                <w:sz w:val="18"/>
-                <w:szCs w:val="18"/>
-              </w:rPr>
-              <w:t>btnLogin.setOnClickListener</w:t>
-            </w:r>
-            <w:proofErr w:type="spellEnd"/>
-            <w:r>
-              <w:rPr>
-                <w:rFonts w:ascii="Menlo" w:hAnsi="Menlo" w:cs="Menlo"/>
-                <w:color w:val="000000"/>
-                <w:sz w:val="18"/>
-                <w:szCs w:val="18"/>
-              </w:rPr>
-              <w:t>(</w:t>
+              <w:t xml:space="preserve">        btnLogin.setOnClickListener(</w:t>
             </w:r>
             <w:r>
               <w:rPr>
@@ -7679,25 +5350,14 @@
               </w:rPr>
               <w:t xml:space="preserve">new </w:t>
             </w:r>
-            <w:proofErr w:type="spellStart"/>
-            <w:r>
-              <w:rPr>
-                <w:rFonts w:ascii="Menlo" w:hAnsi="Menlo" w:cs="Menlo"/>
-                <w:color w:val="000000"/>
-                <w:sz w:val="18"/>
-                <w:szCs w:val="18"/>
-              </w:rPr>
-              <w:t>View.OnClickListener</w:t>
-            </w:r>
-            <w:proofErr w:type="spellEnd"/>
-            <w:r>
-              <w:rPr>
-                <w:rFonts w:ascii="Menlo" w:hAnsi="Menlo" w:cs="Menlo"/>
-                <w:color w:val="000000"/>
-                <w:sz w:val="18"/>
-                <w:szCs w:val="18"/>
-              </w:rPr>
-              <w:t>() {</w:t>
+            <w:r>
+              <w:rPr>
+                <w:rFonts w:ascii="Menlo" w:hAnsi="Menlo" w:cs="Menlo"/>
+                <w:color w:val="000000"/>
+                <w:sz w:val="18"/>
+                <w:szCs w:val="18"/>
+              </w:rPr>
+              <w:t>View.OnClickListener() {</w:t>
             </w:r>
             <w:r>
               <w:rPr>
@@ -7720,25 +5380,14 @@
               </w:rPr>
               <w:t xml:space="preserve">public void </w:t>
             </w:r>
-            <w:proofErr w:type="spellStart"/>
-            <w:r>
-              <w:rPr>
-                <w:rFonts w:ascii="Menlo" w:hAnsi="Menlo" w:cs="Menlo"/>
-                <w:color w:val="000000"/>
-                <w:sz w:val="18"/>
-                <w:szCs w:val="18"/>
-              </w:rPr>
-              <w:t>onClick</w:t>
-            </w:r>
-            <w:proofErr w:type="spellEnd"/>
-            <w:r>
-              <w:rPr>
-                <w:rFonts w:ascii="Menlo" w:hAnsi="Menlo" w:cs="Menlo"/>
-                <w:color w:val="000000"/>
-                <w:sz w:val="18"/>
-                <w:szCs w:val="18"/>
-              </w:rPr>
-              <w:t>(View v) {</w:t>
+            <w:r>
+              <w:rPr>
+                <w:rFonts w:ascii="Menlo" w:hAnsi="Menlo" w:cs="Menlo"/>
+                <w:color w:val="000000"/>
+                <w:sz w:val="18"/>
+                <w:szCs w:val="18"/>
+              </w:rPr>
+              <w:t>onClick(View v) {</w:t>
             </w:r>
             <w:r>
               <w:rPr>
@@ -7791,7 +5440,6 @@
               </w:rPr>
               <w:t xml:space="preserve">String username = </w:t>
             </w:r>
-            <w:proofErr w:type="spellStart"/>
             <w:r>
               <w:rPr>
                 <w:rFonts w:ascii="Menlo" w:hAnsi="Menlo" w:cs="Menlo"/>
@@ -7808,37 +5456,7 @@
                 <w:sz w:val="18"/>
                 <w:szCs w:val="18"/>
               </w:rPr>
-              <w:t>.getText</w:t>
-            </w:r>
-            <w:proofErr w:type="spellEnd"/>
-            <w:r>
-              <w:rPr>
-                <w:rFonts w:ascii="Menlo" w:hAnsi="Menlo" w:cs="Menlo"/>
-                <w:color w:val="000000"/>
-                <w:sz w:val="18"/>
-                <w:szCs w:val="18"/>
-              </w:rPr>
-              <w:t>().</w:t>
-            </w:r>
-            <w:proofErr w:type="spellStart"/>
-            <w:r>
-              <w:rPr>
-                <w:rFonts w:ascii="Menlo" w:hAnsi="Menlo" w:cs="Menlo"/>
-                <w:color w:val="000000"/>
-                <w:sz w:val="18"/>
-                <w:szCs w:val="18"/>
-              </w:rPr>
-              <w:t>toString</w:t>
-            </w:r>
-            <w:proofErr w:type="spellEnd"/>
-            <w:r>
-              <w:rPr>
-                <w:rFonts w:ascii="Menlo" w:hAnsi="Menlo" w:cs="Menlo"/>
-                <w:color w:val="000000"/>
-                <w:sz w:val="18"/>
-                <w:szCs w:val="18"/>
-              </w:rPr>
-              <w:t>();</w:t>
+              <w:t>.getText().toString();</w:t>
             </w:r>
             <w:r>
               <w:rPr>
@@ -7891,7 +5509,6 @@
               </w:rPr>
               <w:t xml:space="preserve">String password = </w:t>
             </w:r>
-            <w:proofErr w:type="spellStart"/>
             <w:r>
               <w:rPr>
                 <w:rFonts w:ascii="Menlo" w:hAnsi="Menlo" w:cs="Menlo"/>
@@ -7908,37 +5525,7 @@
                 <w:sz w:val="18"/>
                 <w:szCs w:val="18"/>
               </w:rPr>
-              <w:t>.getText</w:t>
-            </w:r>
-            <w:proofErr w:type="spellEnd"/>
-            <w:r>
-              <w:rPr>
-                <w:rFonts w:ascii="Menlo" w:hAnsi="Menlo" w:cs="Menlo"/>
-                <w:color w:val="000000"/>
-                <w:sz w:val="18"/>
-                <w:szCs w:val="18"/>
-              </w:rPr>
-              <w:t>().</w:t>
-            </w:r>
-            <w:proofErr w:type="spellStart"/>
-            <w:r>
-              <w:rPr>
-                <w:rFonts w:ascii="Menlo" w:hAnsi="Menlo" w:cs="Menlo"/>
-                <w:color w:val="000000"/>
-                <w:sz w:val="18"/>
-                <w:szCs w:val="18"/>
-              </w:rPr>
-              <w:t>toString</w:t>
-            </w:r>
-            <w:proofErr w:type="spellEnd"/>
-            <w:r>
-              <w:rPr>
-                <w:rFonts w:ascii="Menlo" w:hAnsi="Menlo" w:cs="Menlo"/>
-                <w:color w:val="000000"/>
-                <w:sz w:val="18"/>
-                <w:szCs w:val="18"/>
-              </w:rPr>
-              <w:t>();</w:t>
+              <w:t>.getText().toString();</w:t>
             </w:r>
             <w:r>
               <w:rPr>
@@ -8002,7 +5589,6 @@
               </w:rPr>
               <w:t>(</w:t>
             </w:r>
-            <w:proofErr w:type="spellStart"/>
             <w:r>
               <w:rPr>
                 <w:rFonts w:ascii="Menlo" w:hAnsi="Menlo" w:cs="Menlo"/>
@@ -8019,19 +5605,8 @@
                 <w:sz w:val="18"/>
                 <w:szCs w:val="18"/>
               </w:rPr>
-              <w:t>.equals</w:t>
-            </w:r>
-            <w:proofErr w:type="spellEnd"/>
-            <w:r>
-              <w:rPr>
-                <w:rFonts w:ascii="Menlo" w:hAnsi="Menlo" w:cs="Menlo"/>
-                <w:color w:val="000000"/>
-                <w:sz w:val="18"/>
-                <w:szCs w:val="18"/>
-              </w:rPr>
-              <w:t xml:space="preserve">(username) &amp;&amp; </w:t>
-            </w:r>
-            <w:proofErr w:type="spellStart"/>
+              <w:t xml:space="preserve">.equals(username) &amp;&amp; </w:t>
+            </w:r>
             <w:r>
               <w:rPr>
                 <w:rFonts w:ascii="Menlo" w:hAnsi="Menlo" w:cs="Menlo"/>
@@ -8048,17 +5623,7 @@
                 <w:sz w:val="18"/>
                 <w:szCs w:val="18"/>
               </w:rPr>
-              <w:t>.equals</w:t>
-            </w:r>
-            <w:proofErr w:type="spellEnd"/>
-            <w:r>
-              <w:rPr>
-                <w:rFonts w:ascii="Menlo" w:hAnsi="Menlo" w:cs="Menlo"/>
-                <w:color w:val="000000"/>
-                <w:sz w:val="18"/>
-                <w:szCs w:val="18"/>
-              </w:rPr>
-              <w:t>(password))</w:t>
+              <w:t>.equals(password))</w:t>
             </w:r>
             <w:r>
               <w:rPr>
@@ -8078,17 +5643,7 @@
                 <w:szCs w:val="18"/>
               </w:rPr>
               <w:br/>
-              <w:t xml:space="preserve">                    </w:t>
-            </w:r>
-            <w:proofErr w:type="spellStart"/>
-            <w:r>
-              <w:rPr>
-                <w:rFonts w:ascii="Menlo" w:hAnsi="Menlo" w:cs="Menlo"/>
-                <w:color w:val="000000"/>
-                <w:sz w:val="18"/>
-                <w:szCs w:val="18"/>
-              </w:rPr>
-              <w:t>Toast.</w:t>
+              <w:t xml:space="preserve">                    Toast.</w:t>
             </w:r>
             <w:r>
               <w:rPr>
@@ -8101,25 +5656,14 @@
               </w:rPr>
               <w:t>makeText</w:t>
             </w:r>
-            <w:proofErr w:type="spellEnd"/>
-            <w:r>
-              <w:rPr>
-                <w:rFonts w:ascii="Menlo" w:hAnsi="Menlo" w:cs="Menlo"/>
-                <w:color w:val="000000"/>
-                <w:sz w:val="18"/>
-                <w:szCs w:val="18"/>
-              </w:rPr>
-              <w:t xml:space="preserve">( </w:t>
-            </w:r>
-            <w:proofErr w:type="spellStart"/>
-            <w:r>
-              <w:rPr>
-                <w:rFonts w:ascii="Menlo" w:hAnsi="Menlo" w:cs="Menlo"/>
-                <w:color w:val="000000"/>
-                <w:sz w:val="18"/>
-                <w:szCs w:val="18"/>
-              </w:rPr>
-              <w:t>MainActivity.</w:t>
+            <w:r>
+              <w:rPr>
+                <w:rFonts w:ascii="Menlo" w:hAnsi="Menlo" w:cs="Menlo"/>
+                <w:color w:val="000000"/>
+                <w:sz w:val="18"/>
+                <w:szCs w:val="18"/>
+              </w:rPr>
+              <w:t>( MainActivity.</w:t>
             </w:r>
             <w:r>
               <w:rPr>
@@ -8132,7 +5676,6 @@
               </w:rPr>
               <w:t>this</w:t>
             </w:r>
-            <w:proofErr w:type="spellEnd"/>
             <w:r>
               <w:rPr>
                 <w:rFonts w:ascii="Menlo" w:hAnsi="Menlo" w:cs="Menlo"/>
@@ -8180,17 +5723,7 @@
                 <w:szCs w:val="18"/>
               </w:rPr>
               <w:br/>
-              <w:t xml:space="preserve">                            </w:t>
-            </w:r>
-            <w:proofErr w:type="spellStart"/>
-            <w:r>
-              <w:rPr>
-                <w:rFonts w:ascii="Menlo" w:hAnsi="Menlo" w:cs="Menlo"/>
-                <w:color w:val="000000"/>
-                <w:sz w:val="18"/>
-                <w:szCs w:val="18"/>
-              </w:rPr>
-              <w:t>Toast.</w:t>
+              <w:t xml:space="preserve">                            Toast.</w:t>
             </w:r>
             <w:r>
               <w:rPr>
@@ -8205,7 +5738,6 @@
               </w:rPr>
               <w:t>LENGTH_LONG</w:t>
             </w:r>
-            <w:proofErr w:type="spellEnd"/>
             <w:r>
               <w:rPr>
                 <w:rFonts w:ascii="Menlo" w:hAnsi="Menlo" w:cs="Menlo"/>
@@ -8232,27 +5764,7 @@
                 <w:szCs w:val="18"/>
               </w:rPr>
               <w:br/>
-              <w:t xml:space="preserve">                    Intent </w:t>
-            </w:r>
-            <w:proofErr w:type="spellStart"/>
-            <w:r>
-              <w:rPr>
-                <w:rFonts w:ascii="Menlo" w:hAnsi="Menlo" w:cs="Menlo"/>
-                <w:color w:val="000000"/>
-                <w:sz w:val="18"/>
-                <w:szCs w:val="18"/>
-              </w:rPr>
-              <w:t>intent</w:t>
-            </w:r>
-            <w:proofErr w:type="spellEnd"/>
-            <w:r>
-              <w:rPr>
-                <w:rFonts w:ascii="Menlo" w:hAnsi="Menlo" w:cs="Menlo"/>
-                <w:color w:val="000000"/>
-                <w:sz w:val="18"/>
-                <w:szCs w:val="18"/>
-              </w:rPr>
-              <w:t xml:space="preserve"> = </w:t>
+              <w:t xml:space="preserve">                    Intent intent = </w:t>
             </w:r>
             <w:r>
               <w:rPr>
@@ -8272,27 +5784,7 @@
                 <w:sz w:val="18"/>
                 <w:szCs w:val="18"/>
               </w:rPr>
-              <w:t>Intent(</w:t>
-            </w:r>
-            <w:proofErr w:type="spellStart"/>
-            <w:r>
-              <w:rPr>
-                <w:rFonts w:ascii="Menlo" w:hAnsi="Menlo" w:cs="Menlo"/>
-                <w:color w:val="000000"/>
-                <w:sz w:val="18"/>
-                <w:szCs w:val="18"/>
-              </w:rPr>
-              <w:t>getApplicationContext</w:t>
-            </w:r>
-            <w:proofErr w:type="spellEnd"/>
-            <w:r>
-              <w:rPr>
-                <w:rFonts w:ascii="Menlo" w:hAnsi="Menlo" w:cs="Menlo"/>
-                <w:color w:val="000000"/>
-                <w:sz w:val="18"/>
-                <w:szCs w:val="18"/>
-              </w:rPr>
-              <w:t>(), Main2Activity.</w:t>
+              <w:t>Intent(getApplicationContext(), Main2Activity.</w:t>
             </w:r>
             <w:r>
               <w:rPr>
@@ -8334,7 +5826,6 @@
               </w:rPr>
               <w:t xml:space="preserve">                    </w:t>
             </w:r>
-            <w:proofErr w:type="spellStart"/>
             <w:r>
               <w:rPr>
                 <w:rFonts w:ascii="Menlo" w:hAnsi="Menlo" w:cs="Menlo"/>
@@ -8345,20 +5836,7 @@
                 <w:szCs w:val="18"/>
                 <w:highlight w:val="green"/>
               </w:rPr>
-              <w:t>intent.putExtra</w:t>
-            </w:r>
-            <w:proofErr w:type="spellEnd"/>
-            <w:r>
-              <w:rPr>
-                <w:rFonts w:ascii="Menlo" w:hAnsi="Menlo" w:cs="Menlo"/>
-                <w:i/>
-                <w:iCs/>
-                <w:color w:val="000000"/>
-                <w:sz w:val="18"/>
-                <w:szCs w:val="18"/>
-                <w:highlight w:val="green"/>
-              </w:rPr>
-              <w:t>("key", 3433);</w:t>
+              <w:t>intent.putExtra("key", 3433);</w:t>
             </w:r>
             <w:r>
               <w:rPr>
@@ -8382,25 +5860,14 @@
               </w:rPr>
               <w:t xml:space="preserve">                    </w:t>
             </w:r>
-            <w:proofErr w:type="spellStart"/>
-            <w:r>
-              <w:rPr>
-                <w:rFonts w:ascii="Menlo" w:hAnsi="Menlo" w:cs="Menlo"/>
-                <w:color w:val="000000"/>
-                <w:sz w:val="18"/>
-                <w:szCs w:val="18"/>
-              </w:rPr>
-              <w:t>startActivity</w:t>
-            </w:r>
-            <w:proofErr w:type="spellEnd"/>
-            <w:r>
-              <w:rPr>
-                <w:rFonts w:ascii="Menlo" w:hAnsi="Menlo" w:cs="Menlo"/>
-                <w:color w:val="000000"/>
-                <w:sz w:val="18"/>
-                <w:szCs w:val="18"/>
-              </w:rPr>
-              <w:t>(intent);</w:t>
+            <w:r>
+              <w:rPr>
+                <w:rFonts w:ascii="Menlo" w:hAnsi="Menlo" w:cs="Menlo"/>
+                <w:color w:val="000000"/>
+                <w:sz w:val="18"/>
+                <w:szCs w:val="18"/>
+              </w:rPr>
+              <w:t>startActivity(intent);</w:t>
             </w:r>
             <w:r>
               <w:rPr>
@@ -8459,17 +5926,7 @@
                 <w:szCs w:val="18"/>
               </w:rPr>
               <w:br/>
-              <w:t xml:space="preserve">                    </w:t>
-            </w:r>
-            <w:proofErr w:type="spellStart"/>
-            <w:r>
-              <w:rPr>
-                <w:rFonts w:ascii="Menlo" w:hAnsi="Menlo" w:cs="Menlo"/>
-                <w:color w:val="000000"/>
-                <w:sz w:val="18"/>
-                <w:szCs w:val="18"/>
-              </w:rPr>
-              <w:t>Toast.</w:t>
+              <w:t xml:space="preserve">                    Toast.</w:t>
             </w:r>
             <w:r>
               <w:rPr>
@@ -8482,25 +5939,14 @@
               </w:rPr>
               <w:t>makeText</w:t>
             </w:r>
-            <w:proofErr w:type="spellEnd"/>
-            <w:r>
-              <w:rPr>
-                <w:rFonts w:ascii="Menlo" w:hAnsi="Menlo" w:cs="Menlo"/>
-                <w:color w:val="000000"/>
-                <w:sz w:val="18"/>
-                <w:szCs w:val="18"/>
-              </w:rPr>
-              <w:t xml:space="preserve">( </w:t>
-            </w:r>
-            <w:proofErr w:type="spellStart"/>
-            <w:r>
-              <w:rPr>
-                <w:rFonts w:ascii="Menlo" w:hAnsi="Menlo" w:cs="Menlo"/>
-                <w:color w:val="000000"/>
-                <w:sz w:val="18"/>
-                <w:szCs w:val="18"/>
-              </w:rPr>
-              <w:t>MainActivity.</w:t>
+            <w:r>
+              <w:rPr>
+                <w:rFonts w:ascii="Menlo" w:hAnsi="Menlo" w:cs="Menlo"/>
+                <w:color w:val="000000"/>
+                <w:sz w:val="18"/>
+                <w:szCs w:val="18"/>
+              </w:rPr>
+              <w:t>( MainActivity.</w:t>
             </w:r>
             <w:r>
               <w:rPr>
@@ -8513,7 +5959,6 @@
               </w:rPr>
               <w:t>this</w:t>
             </w:r>
-            <w:proofErr w:type="spellEnd"/>
             <w:r>
               <w:rPr>
                 <w:rFonts w:ascii="Menlo" w:hAnsi="Menlo" w:cs="Menlo"/>
@@ -8561,17 +6006,7 @@
                 <w:szCs w:val="18"/>
               </w:rPr>
               <w:br/>
-              <w:t xml:space="preserve">                            </w:t>
-            </w:r>
-            <w:proofErr w:type="spellStart"/>
-            <w:r>
-              <w:rPr>
-                <w:rFonts w:ascii="Menlo" w:hAnsi="Menlo" w:cs="Menlo"/>
-                <w:color w:val="000000"/>
-                <w:sz w:val="18"/>
-                <w:szCs w:val="18"/>
-              </w:rPr>
-              <w:t>Toast.</w:t>
+              <w:t xml:space="preserve">                            Toast.</w:t>
             </w:r>
             <w:r>
               <w:rPr>
@@ -8586,7 +6021,6 @@
               </w:rPr>
               <w:t>LENGTH_LONG</w:t>
             </w:r>
-            <w:proofErr w:type="spellEnd"/>
             <w:r>
               <w:rPr>
                 <w:rFonts w:ascii="Menlo" w:hAnsi="Menlo" w:cs="Menlo"/>
@@ -8672,19 +6106,11 @@
       <w:r>
         <w:t xml:space="preserve">Now, we change the </w:t>
       </w:r>
-      <w:proofErr w:type="spellStart"/>
       <w:r>
         <w:rPr>
           <w:b/>
         </w:rPr>
-        <w:t>onCreate</w:t>
-      </w:r>
-      <w:proofErr w:type="spellEnd"/>
-      <w:r>
-        <w:rPr>
-          <w:b/>
-        </w:rPr>
-        <w:t xml:space="preserve"> </w:t>
+        <w:t xml:space="preserve">onCreate </w:t>
       </w:r>
       <w:r>
         <w:t>method of the Main2Activity class to check the intent it is passed for the key-value pair. If it is incorrect, or non-existent, then the Main2Activity class will simply not start.</w:t>
@@ -8767,45 +6193,14 @@
               </w:rPr>
               <w:t xml:space="preserve">protected void </w:t>
             </w:r>
-            <w:proofErr w:type="spellStart"/>
-            <w:r>
-              <w:rPr>
-                <w:rFonts w:ascii="Menlo" w:hAnsi="Menlo" w:cs="Menlo"/>
-                <w:color w:val="000000"/>
-                <w:sz w:val="18"/>
-                <w:szCs w:val="18"/>
-              </w:rPr>
-              <w:t>onCreate</w:t>
-            </w:r>
-            <w:proofErr w:type="spellEnd"/>
-            <w:r>
-              <w:rPr>
-                <w:rFonts w:ascii="Menlo" w:hAnsi="Menlo" w:cs="Menlo"/>
-                <w:color w:val="000000"/>
-                <w:sz w:val="18"/>
-                <w:szCs w:val="18"/>
-              </w:rPr>
-              <w:t xml:space="preserve">(Bundle </w:t>
-            </w:r>
-            <w:proofErr w:type="spellStart"/>
-            <w:r>
-              <w:rPr>
-                <w:rFonts w:ascii="Menlo" w:hAnsi="Menlo" w:cs="Menlo"/>
-                <w:color w:val="000000"/>
-                <w:sz w:val="18"/>
-                <w:szCs w:val="18"/>
-              </w:rPr>
-              <w:t>savedInstanceState</w:t>
-            </w:r>
-            <w:proofErr w:type="spellEnd"/>
-            <w:r>
-              <w:rPr>
-                <w:rFonts w:ascii="Menlo" w:hAnsi="Menlo" w:cs="Menlo"/>
-                <w:color w:val="000000"/>
-                <w:sz w:val="18"/>
-                <w:szCs w:val="18"/>
-              </w:rPr>
-              <w:t>) {</w:t>
+            <w:r>
+              <w:rPr>
+                <w:rFonts w:ascii="Menlo" w:hAnsi="Menlo" w:cs="Menlo"/>
+                <w:color w:val="000000"/>
+                <w:sz w:val="18"/>
+                <w:szCs w:val="18"/>
+              </w:rPr>
+              <w:t>onCreate(Bundle savedInstanceState) {</w:t>
             </w:r>
             <w:r>
               <w:rPr>
@@ -8817,7 +6212,6 @@
               <w:br/>
               <w:t xml:space="preserve">    </w:t>
             </w:r>
-            <w:proofErr w:type="spellStart"/>
             <w:r>
               <w:rPr>
                 <w:rFonts w:ascii="Menlo" w:hAnsi="Menlo" w:cs="Menlo"/>
@@ -8836,67 +6230,17 @@
                 <w:sz w:val="18"/>
                 <w:szCs w:val="18"/>
               </w:rPr>
-              <w:t>.onCreate</w:t>
-            </w:r>
-            <w:proofErr w:type="spellEnd"/>
-            <w:r>
-              <w:rPr>
-                <w:rFonts w:ascii="Menlo" w:hAnsi="Menlo" w:cs="Menlo"/>
-                <w:color w:val="000000"/>
-                <w:sz w:val="18"/>
-                <w:szCs w:val="18"/>
-              </w:rPr>
-              <w:t>(</w:t>
-            </w:r>
-            <w:proofErr w:type="spellStart"/>
-            <w:r>
-              <w:rPr>
-                <w:rFonts w:ascii="Menlo" w:hAnsi="Menlo" w:cs="Menlo"/>
-                <w:color w:val="000000"/>
-                <w:sz w:val="18"/>
-                <w:szCs w:val="18"/>
-              </w:rPr>
-              <w:t>savedInstanceState</w:t>
-            </w:r>
-            <w:proofErr w:type="spellEnd"/>
-            <w:r>
-              <w:rPr>
-                <w:rFonts w:ascii="Menlo" w:hAnsi="Menlo" w:cs="Menlo"/>
-                <w:color w:val="000000"/>
-                <w:sz w:val="18"/>
-                <w:szCs w:val="18"/>
-              </w:rPr>
-              <w:t>);</w:t>
-            </w:r>
-            <w:r>
-              <w:rPr>
-                <w:rFonts w:ascii="Menlo" w:hAnsi="Menlo" w:cs="Menlo"/>
-                <w:color w:val="000000"/>
-                <w:sz w:val="18"/>
-                <w:szCs w:val="18"/>
-              </w:rPr>
-              <w:br/>
-              <w:t xml:space="preserve">    </w:t>
-            </w:r>
-            <w:proofErr w:type="spellStart"/>
-            <w:r>
-              <w:rPr>
-                <w:rFonts w:ascii="Menlo" w:hAnsi="Menlo" w:cs="Menlo"/>
-                <w:color w:val="000000"/>
-                <w:sz w:val="18"/>
-                <w:szCs w:val="18"/>
-              </w:rPr>
-              <w:t>setContentView</w:t>
-            </w:r>
-            <w:proofErr w:type="spellEnd"/>
-            <w:r>
-              <w:rPr>
-                <w:rFonts w:ascii="Menlo" w:hAnsi="Menlo" w:cs="Menlo"/>
-                <w:color w:val="000000"/>
-                <w:sz w:val="18"/>
-                <w:szCs w:val="18"/>
-              </w:rPr>
-              <w:t>(R.layout.</w:t>
+              <w:t>.onCreate(savedInstanceState);</w:t>
+            </w:r>
+            <w:r>
+              <w:rPr>
+                <w:rFonts w:ascii="Menlo" w:hAnsi="Menlo" w:cs="Menlo"/>
+                <w:color w:val="000000"/>
+                <w:sz w:val="18"/>
+                <w:szCs w:val="18"/>
+              </w:rPr>
+              <w:br/>
+              <w:t xml:space="preserve">    setContentView(R.layout.</w:t>
             </w:r>
             <w:r>
               <w:rPr>
@@ -8937,47 +6281,7 @@
                 <w:szCs w:val="18"/>
               </w:rPr>
               <w:br/>
-              <w:t xml:space="preserve">    Bundle b = </w:t>
-            </w:r>
-            <w:proofErr w:type="spellStart"/>
-            <w:r>
-              <w:rPr>
-                <w:rFonts w:ascii="Menlo" w:hAnsi="Menlo" w:cs="Menlo"/>
-                <w:color w:val="000000"/>
-                <w:sz w:val="18"/>
-                <w:szCs w:val="18"/>
-              </w:rPr>
-              <w:t>getIntent</w:t>
-            </w:r>
-            <w:proofErr w:type="spellEnd"/>
-            <w:r>
-              <w:rPr>
-                <w:rFonts w:ascii="Menlo" w:hAnsi="Menlo" w:cs="Menlo"/>
-                <w:color w:val="000000"/>
-                <w:sz w:val="18"/>
-                <w:szCs w:val="18"/>
-              </w:rPr>
-              <w:t>().</w:t>
-            </w:r>
-            <w:proofErr w:type="spellStart"/>
-            <w:r>
-              <w:rPr>
-                <w:rFonts w:ascii="Menlo" w:hAnsi="Menlo" w:cs="Menlo"/>
-                <w:color w:val="000000"/>
-                <w:sz w:val="18"/>
-                <w:szCs w:val="18"/>
-              </w:rPr>
-              <w:t>getExtras</w:t>
-            </w:r>
-            <w:proofErr w:type="spellEnd"/>
-            <w:r>
-              <w:rPr>
-                <w:rFonts w:ascii="Menlo" w:hAnsi="Menlo" w:cs="Menlo"/>
-                <w:color w:val="000000"/>
-                <w:sz w:val="18"/>
-                <w:szCs w:val="18"/>
-              </w:rPr>
-              <w:t>();</w:t>
+              <w:t xml:space="preserve">    Bundle b = getIntent().getExtras();</w:t>
             </w:r>
             <w:r>
               <w:rPr>
@@ -8998,7 +6302,6 @@
               <w:br/>
               <w:t xml:space="preserve">    </w:t>
             </w:r>
-            <w:proofErr w:type="spellStart"/>
             <w:r>
               <w:rPr>
                 <w:rFonts w:ascii="Menlo" w:hAnsi="Menlo" w:cs="Menlo"/>
@@ -9008,48 +6311,16 @@
                 <w:sz w:val="18"/>
                 <w:szCs w:val="18"/>
               </w:rPr>
-              <w:t>int</w:t>
-            </w:r>
-            <w:proofErr w:type="spellEnd"/>
-            <w:r>
-              <w:rPr>
-                <w:rFonts w:ascii="Menlo" w:hAnsi="Menlo" w:cs="Menlo"/>
-                <w:b/>
-                <w:bCs/>
-                <w:color w:val="000080"/>
-                <w:sz w:val="18"/>
-                <w:szCs w:val="18"/>
-              </w:rPr>
-              <w:t xml:space="preserve"> </w:t>
-            </w:r>
-            <w:r>
-              <w:rPr>
-                <w:rFonts w:ascii="Menlo" w:hAnsi="Menlo" w:cs="Menlo"/>
-                <w:color w:val="000000"/>
-                <w:sz w:val="18"/>
-                <w:szCs w:val="18"/>
-              </w:rPr>
-              <w:t xml:space="preserve">key = </w:t>
-            </w:r>
-            <w:proofErr w:type="spellStart"/>
-            <w:r>
-              <w:rPr>
-                <w:rFonts w:ascii="Menlo" w:hAnsi="Menlo" w:cs="Menlo"/>
-                <w:color w:val="000000"/>
-                <w:sz w:val="18"/>
-                <w:szCs w:val="18"/>
-              </w:rPr>
-              <w:t>b.getInt</w:t>
-            </w:r>
-            <w:proofErr w:type="spellEnd"/>
-            <w:r>
-              <w:rPr>
-                <w:rFonts w:ascii="Menlo" w:hAnsi="Menlo" w:cs="Menlo"/>
-                <w:color w:val="000000"/>
-                <w:sz w:val="18"/>
-                <w:szCs w:val="18"/>
-              </w:rPr>
-              <w:t>(</w:t>
+              <w:t xml:space="preserve">int </w:t>
+            </w:r>
+            <w:r>
+              <w:rPr>
+                <w:rFonts w:ascii="Menlo" w:hAnsi="Menlo" w:cs="Menlo"/>
+                <w:color w:val="000000"/>
+                <w:sz w:val="18"/>
+                <w:szCs w:val="18"/>
+              </w:rPr>
+              <w:t>key = b.getInt(</w:t>
             </w:r>
             <w:r>
               <w:rPr>
@@ -9187,15 +6458,7 @@
         </w:numPr>
       </w:pPr>
       <w:r>
-        <w:t xml:space="preserve">When we run the same commands in </w:t>
-      </w:r>
-      <w:proofErr w:type="spellStart"/>
-      <w:r>
-        <w:t>adb</w:t>
-      </w:r>
-      <w:proofErr w:type="spellEnd"/>
-      <w:r>
-        <w:t xml:space="preserve"> again, we will get the following screens:</w:t>
+        <w:t>When we run the same commands in adb again, we will get the following screens:</w:t>
       </w:r>
     </w:p>
     <w:p>
@@ -9448,7 +6711,7 @@
       <w:rPr>
         <w:noProof/>
       </w:rPr>
-      <w:t>1</w:t>
+      <w:t>6</w:t>
     </w:r>
     <w:r>
       <w:fldChar w:fldCharType="end"/>
@@ -13856,7 +11119,7 @@
 </file>
 
 <file path=customXml/itemProps1.xml><?xml version="1.0" encoding="utf-8"?>
-<ds:datastoreItem xmlns:ds="http://schemas.openxmlformats.org/officeDocument/2006/customXml" ds:itemID="{B5AB4DB7-315C-0F4C-864C-AFD699538650}">
+<ds:datastoreItem xmlns:ds="http://schemas.openxmlformats.org/officeDocument/2006/customXml" ds:itemID="{4C3D5A00-F70F-604E-AEE1-4A4CB799F9A0}">
   <ds:schemaRefs>
     <ds:schemaRef ds:uri="http://schemas.openxmlformats.org/officeDocument/2006/bibliography"/>
   </ds:schemaRefs>

</xml_diff>